<commit_message>
Kursovaya prog menu, 11th prac, Architech: othchet pr6
</commit_message>
<xml_diff>
--- a/Algo_dann_2_curs/doc_11.docx
+++ b/Algo_dann_2_curs/doc_11.docx
@@ -1,6 +1,6 @@
 
 <file path=word/document.xml><?xml version="1.0" encoding="utf-8"?>
-<w:document xmlns:wpc="http://schemas.microsoft.com/office/word/2010/wordprocessingCanvas" xmlns:cx="http://schemas.microsoft.com/office/drawing/2014/chartex" xmlns:cx1="http://schemas.microsoft.com/office/drawing/2015/9/8/chartex" xmlns:cx2="http://schemas.microsoft.com/office/drawing/2015/10/21/chartex" xmlns:cx3="http://schemas.microsoft.com/office/drawing/2016/5/9/chartex" xmlns:cx4="http://schemas.microsoft.com/office/drawing/2016/5/10/chartex" xmlns:cx5="http://schemas.microsoft.com/office/drawing/2016/5/11/chartex" xmlns:cx6="http://schemas.microsoft.com/office/drawing/2016/5/12/chartex" xmlns:cx7="http://schemas.microsoft.com/office/drawing/2016/5/13/chartex" xmlns:cx8="http://schemas.microsoft.com/office/drawing/2016/5/14/chartex" xmlns:mc="http://schemas.openxmlformats.org/markup-compatibility/2006" xmlns:aink="http://schemas.microsoft.com/office/drawing/2016/ink" xmlns:am3d="http://schemas.microsoft.com/office/drawing/2017/model3d" xmlns:o="urn:schemas-microsoft-com:office:office" xmlns:oel="http://schemas.microsoft.com/office/2019/extlst" xmlns:r="http://schemas.openxmlformats.org/officeDocument/2006/relationships" xmlns:m="http://schemas.openxmlformats.org/officeDocument/2006/math" xmlns:v="urn:schemas-microsoft-com:vml" xmlns:wp14="http://schemas.microsoft.com/office/word/2010/wordprocessingDrawing" xmlns:wp="http://schemas.openxmlformats.org/drawingml/2006/wordprocessingDrawing" xmlns:w10="urn:schemas-microsoft-com:office:word" xmlns:w="http://schemas.openxmlformats.org/wordprocessingml/2006/main" xmlns:w14="http://schemas.microsoft.com/office/word/2010/wordml" xmlns:w15="http://schemas.microsoft.com/office/word/2012/wordml" xmlns:w16cex="http://schemas.microsoft.com/office/word/2018/wordml/cex" xmlns:w16cid="http://schemas.microsoft.com/office/word/2016/wordml/cid" xmlns:w16="http://schemas.microsoft.com/office/word/2018/wordml" xmlns:w16du="http://schemas.microsoft.com/office/word/2023/wordml/word16du" xmlns:w16sdtdh="http://schemas.microsoft.com/office/word/2020/wordml/sdtdatahash" xmlns:w16se="http://schemas.microsoft.com/office/word/2015/wordml/symex" xmlns:wpg="http://schemas.microsoft.com/office/word/2010/wordprocessingGroup" xmlns:wpi="http://schemas.microsoft.com/office/word/2010/wordprocessingInk" xmlns:wne="http://schemas.microsoft.com/office/word/2006/wordml" xmlns:wps="http://schemas.microsoft.com/office/word/2010/wordprocessingShape" mc:Ignorable="w14 w15 w16se w16cid w16 w16cex w16sdtdh w16du wp14">
+<w:document xmlns:wpc="http://schemas.microsoft.com/office/word/2010/wordprocessingCanvas" xmlns:cx="http://schemas.microsoft.com/office/drawing/2014/chartex" xmlns:cx1="http://schemas.microsoft.com/office/drawing/2015/9/8/chartex" xmlns:cx2="http://schemas.microsoft.com/office/drawing/2015/10/21/chartex" xmlns:cx3="http://schemas.microsoft.com/office/drawing/2016/5/9/chartex" xmlns:cx4="http://schemas.microsoft.com/office/drawing/2016/5/10/chartex" xmlns:cx5="http://schemas.microsoft.com/office/drawing/2016/5/11/chartex" xmlns:cx6="http://schemas.microsoft.com/office/drawing/2016/5/12/chartex" xmlns:cx7="http://schemas.microsoft.com/office/drawing/2016/5/13/chartex" xmlns:cx8="http://schemas.microsoft.com/office/drawing/2016/5/14/chartex" xmlns:mc="http://schemas.openxmlformats.org/markup-compatibility/2006" xmlns:aink="http://schemas.microsoft.com/office/drawing/2016/ink" xmlns:am3d="http://schemas.microsoft.com/office/drawing/2017/model3d" xmlns:o="urn:schemas-microsoft-com:office:office" xmlns:r="http://schemas.openxmlformats.org/officeDocument/2006/relationships" xmlns:m="http://schemas.openxmlformats.org/officeDocument/2006/math" xmlns:v="urn:schemas-microsoft-com:vml" xmlns:wp14="http://schemas.microsoft.com/office/word/2010/wordprocessingDrawing" xmlns:wp="http://schemas.openxmlformats.org/drawingml/2006/wordprocessingDrawing" xmlns:w10="urn:schemas-microsoft-com:office:word" xmlns:w="http://schemas.openxmlformats.org/wordprocessingml/2006/main" xmlns:w14="http://schemas.microsoft.com/office/word/2010/wordml" xmlns:w15="http://schemas.microsoft.com/office/word/2012/wordml" xmlns:w16cex="http://schemas.microsoft.com/office/word/2018/wordml/cex" xmlns:w16cid="http://schemas.microsoft.com/office/word/2016/wordml/cid" xmlns:w16="http://schemas.microsoft.com/office/word/2018/wordml" xmlns:w16sdtdh="http://schemas.microsoft.com/office/word/2020/wordml/sdtdatahash" xmlns:w16se="http://schemas.microsoft.com/office/word/2015/wordml/symex" xmlns:wpg="http://schemas.microsoft.com/office/word/2010/wordprocessingGroup" xmlns:wpi="http://schemas.microsoft.com/office/word/2010/wordprocessingInk" xmlns:wne="http://schemas.microsoft.com/office/word/2006/wordml" xmlns:wps="http://schemas.microsoft.com/office/word/2010/wordprocessingShape" mc:Ignorable="w14 w15 w16se w16cid w16 w16cex w16sdtdh wp14">
   <w:body>
     <w:tbl>
       <w:tblPr>
@@ -757,6 +757,7 @@
                 <w:szCs w:val="24"/>
               </w:rPr>
             </w:pPr>
+            <w:proofErr w:type="spellStart"/>
             <w:r>
               <w:rPr>
                 <w:iCs/>
@@ -764,7 +765,17 @@
                 <w:sz w:val="24"/>
                 <w:szCs w:val="24"/>
               </w:rPr>
-              <w:t>Туктаров Т.А</w:t>
+              <w:t>Туктаров</w:t>
+            </w:r>
+            <w:proofErr w:type="spellEnd"/>
+            <w:r>
+              <w:rPr>
+                <w:iCs/>
+                <w:color w:val="000000" w:themeColor="text1"/>
+                <w:sz w:val="24"/>
+                <w:szCs w:val="24"/>
+              </w:rPr>
+              <w:t xml:space="preserve"> Т.А</w:t>
             </w:r>
             <w:r>
               <w:rPr>
@@ -848,17 +859,8 @@
                 <w:sz w:val="24"/>
                 <w:szCs w:val="24"/>
               </w:rPr>
-              <w:t xml:space="preserve"> </w:t>
-            </w:r>
-            <w:proofErr w:type="gramStart"/>
-            <w:r>
-              <w:rPr>
-                <w:sz w:val="24"/>
-                <w:szCs w:val="24"/>
-              </w:rPr>
-              <w:t>Ю.С.</w:t>
-            </w:r>
-            <w:proofErr w:type="gramEnd"/>
+              <w:t xml:space="preserve"> Ю.С.</w:t>
+            </w:r>
           </w:p>
         </w:tc>
       </w:tr>
@@ -1538,12 +1540,14 @@
         </w:rPr>
         <w:t xml:space="preserve">Т.А. </w:t>
       </w:r>
+      <w:proofErr w:type="spellStart"/>
       <w:r>
         <w:rPr>
           <w:szCs w:val="24"/>
         </w:rPr>
         <w:t>Туктаров</w:t>
       </w:r>
+      <w:proofErr w:type="spellEnd"/>
       <w:r>
         <w:rPr>
           <w:szCs w:val="24"/>
@@ -1573,19 +1577,11 @@
         </w:rPr>
         <w:t>Зачтено ____________________/</w:t>
       </w:r>
-      <w:proofErr w:type="gramStart"/>
       <w:r>
         <w:rPr>
           <w:szCs w:val="24"/>
         </w:rPr>
-        <w:t>Ю.С.</w:t>
-      </w:r>
-      <w:proofErr w:type="gramEnd"/>
-      <w:r>
-        <w:rPr>
-          <w:szCs w:val="24"/>
-        </w:rPr>
-        <w:t xml:space="preserve"> Асадова</w:t>
+        <w:t>Ю.С. Асадова</w:t>
       </w:r>
       <w:r>
         <w:rPr>
@@ -1721,12 +1717,21 @@
         </w:rPr>
         <w:t xml:space="preserve"> </w:t>
       </w:r>
+      <w:proofErr w:type="spellStart"/>
       <w:r>
         <w:rPr>
           <w:szCs w:val="24"/>
           <w:u w:val="single"/>
         </w:rPr>
-        <w:t>Туктаров Тимур Азатович</w:t>
+        <w:t>Туктаров</w:t>
+      </w:r>
+      <w:proofErr w:type="spellEnd"/>
+      <w:r>
+        <w:rPr>
+          <w:szCs w:val="24"/>
+          <w:u w:val="single"/>
+        </w:rPr>
+        <w:t xml:space="preserve"> Тимур Азатович</w:t>
       </w:r>
       <w:r>
         <w:rPr>
@@ -2473,19 +2478,11 @@
         </w:rPr>
         <w:tab/>
       </w:r>
-      <w:proofErr w:type="gramStart"/>
       <w:r>
         <w:rPr>
           <w:szCs w:val="24"/>
         </w:rPr>
-        <w:t>Ю.С.</w:t>
-      </w:r>
-      <w:proofErr w:type="gramEnd"/>
-      <w:r>
-        <w:rPr>
-          <w:szCs w:val="24"/>
-        </w:rPr>
-        <w:t xml:space="preserve"> Асадова</w:t>
+        <w:t>Ю.С. Асадова</w:t>
       </w:r>
       <w:r>
         <w:rPr>
@@ -2606,8 +2603,16 @@
         <w:rPr>
           <w:szCs w:val="24"/>
         </w:rPr>
-        <w:t>Т.А Туктаров</w:t>
-      </w:r>
+        <w:t xml:space="preserve">Т.А </w:t>
+      </w:r>
+      <w:proofErr w:type="spellStart"/>
+      <w:r>
+        <w:rPr>
+          <w:szCs w:val="24"/>
+        </w:rPr>
+        <w:t>Туктаров</w:t>
+      </w:r>
+      <w:proofErr w:type="spellEnd"/>
       <w:r>
         <w:rPr>
           <w:szCs w:val="24"/>
@@ -3267,7 +3272,7 @@
     <w:p>
       <w:pPr>
         <w:pStyle w:val="1"/>
-        <w:ind w:right="1415" w:firstLine="0"/>
+        <w:ind w:right="1415"/>
         <w:jc w:val="center"/>
       </w:pPr>
       <w:bookmarkStart w:id="3" w:name="ВВЕДЕНИЕ"/>
@@ -3336,6 +3341,7 @@
       <w:pPr>
         <w:spacing w:line="360" w:lineRule="auto"/>
         <w:ind w:firstLine="709"/>
+        <w:jc w:val="both"/>
         <w:rPr>
           <w:sz w:val="28"/>
           <w:szCs w:val="28"/>
@@ -3426,6 +3432,7 @@
       <w:pPr>
         <w:spacing w:line="360" w:lineRule="auto"/>
         <w:ind w:firstLine="709"/>
+        <w:jc w:val="both"/>
       </w:pPr>
       <w:r>
         <w:rPr>
@@ -3679,7 +3686,40 @@
         <w:t xml:space="preserve"> </w:t>
       </w:r>
       <w:r>
-        <w:t xml:space="preserve">для содержания информации об чеке, и динамический массив </w:t>
+        <w:t>для содержания информации об чеке</w:t>
+      </w:r>
+      <w:r>
+        <w:t>.</w:t>
+      </w:r>
+      <w:r>
+        <w:t xml:space="preserve"> Сначала создается вектор из структур, для хранения данных. Затем программа считывает </w:t>
+      </w:r>
+      <w:r>
+        <w:t>названия файлов для ввода и вывода значений. Далее</w:t>
+      </w:r>
+      <w:r>
+        <w:t xml:space="preserve"> </w:t>
+      </w:r>
+      <w:r>
+        <w:t>вызываются</w:t>
+      </w:r>
+      <w:r>
+        <w:t xml:space="preserve"> </w:t>
+      </w:r>
+      <w:r>
+        <w:t>функции</w:t>
+      </w:r>
+      <w:r>
+        <w:t xml:space="preserve"> </w:t>
+      </w:r>
+      <w:r>
+        <w:rPr>
+          <w:lang w:val="en-US"/>
+        </w:rPr>
+        <w:t>read</w:t>
+      </w:r>
+      <w:r>
+        <w:t>_</w:t>
       </w:r>
       <w:proofErr w:type="spellStart"/>
       <w:r>
@@ -3690,19 +3730,104 @@
       </w:r>
       <w:proofErr w:type="spellEnd"/>
       <w:r>
-        <w:t xml:space="preserve"> типа содержащий тип переменных </w:t>
+        <w:t xml:space="preserve">, </w:t>
       </w:r>
       <w:r>
         <w:rPr>
           <w:lang w:val="en-US"/>
         </w:rPr>
-        <w:t>bill</w:t>
-      </w:r>
-      <w:r>
-        <w:t xml:space="preserve"> для хранения информации о чеках</w:t>
-      </w:r>
+        <w:t>print</w:t>
+      </w:r>
+      <w:r>
+        <w:t>_</w:t>
+      </w:r>
+      <w:proofErr w:type="spellStart"/>
+      <w:r>
+        <w:rPr>
+          <w:lang w:val="en-US"/>
+        </w:rPr>
+        <w:t>vec</w:t>
+      </w:r>
+      <w:proofErr w:type="spellEnd"/>
+      <w:r>
+        <w:t xml:space="preserve">, </w:t>
+      </w:r>
+      <w:r>
+        <w:rPr>
+          <w:lang w:val="en-US"/>
+        </w:rPr>
+        <w:t>sort</w:t>
+      </w:r>
+      <w:r>
+        <w:t>_</w:t>
+      </w:r>
+      <w:proofErr w:type="spellStart"/>
+      <w:r>
+        <w:rPr>
+          <w:lang w:val="en-US"/>
+        </w:rPr>
+        <w:t>vec</w:t>
+      </w:r>
+      <w:proofErr w:type="spellEnd"/>
+      <w:r>
+        <w:t xml:space="preserve">, </w:t>
+      </w:r>
+      <w:r>
+        <w:rPr>
+          <w:lang w:val="en-US"/>
+        </w:rPr>
+        <w:t>print</w:t>
+      </w:r>
+      <w:r>
+        <w:t>_</w:t>
+      </w:r>
+      <w:proofErr w:type="spellStart"/>
+      <w:r>
+        <w:rPr>
+          <w:lang w:val="en-US"/>
+        </w:rPr>
+        <w:t>vec</w:t>
+      </w:r>
+      <w:proofErr w:type="spellEnd"/>
       <w:r>
         <w:t>.</w:t>
+      </w:r>
+      <w:r>
+        <w:t xml:space="preserve"> </w:t>
+      </w:r>
+      <w:r>
+        <w:t xml:space="preserve">После программа считывает номер чека, который надо вывести и </w:t>
+      </w:r>
+      <w:proofErr w:type="gramStart"/>
+      <w:r>
+        <w:t>выводит .</w:t>
+      </w:r>
+      <w:proofErr w:type="gramEnd"/>
+      <w:r>
+        <w:t xml:space="preserve"> Далее с помощью функции </w:t>
+      </w:r>
+      <w:r>
+        <w:rPr>
+          <w:lang w:val="en-US"/>
+        </w:rPr>
+        <w:t>write</w:t>
+      </w:r>
+      <w:r>
+        <w:t>_</w:t>
+      </w:r>
+      <w:proofErr w:type="spellStart"/>
+      <w:r>
+        <w:rPr>
+          <w:lang w:val="en-US"/>
+        </w:rPr>
+        <w:t>vec</w:t>
+      </w:r>
+      <w:proofErr w:type="spellEnd"/>
+      <w:r>
+        <w:t xml:space="preserve"> </w:t>
+      </w:r>
+      <w:r>
+        <w:t>мы записываем данные в бинарный файл.</w:t>
       </w:r>
     </w:p>
     <w:p>
@@ -3987,11 +4112,7 @@
         <w:t>ах</w:t>
       </w:r>
       <w:r>
-        <w:t xml:space="preserve"> </w:t>
-      </w:r>
-      <w:proofErr w:type="gramStart"/>
-      <w:r>
-        <w:t>2.</w:t>
+        <w:t xml:space="preserve"> 2.</w:t>
       </w:r>
       <w:r>
         <w:t>1 – 2.</w:t>
@@ -3999,7 +4120,6 @@
       <w:r>
         <w:t>2</w:t>
       </w:r>
-      <w:proofErr w:type="gramEnd"/>
     </w:p>
     <w:p>
       <w:pPr>
@@ -4638,19 +4758,207 @@
                 <w:lang w:val="en-US"/>
               </w:rPr>
             </w:pPr>
+            <w:r>
+              <w:rPr>
+                <w:lang w:val="en-US"/>
+              </w:rPr>
+              <w:t>#include &lt;iostream&gt;</w:t>
+            </w:r>
+          </w:p>
+          <w:p>
+            <w:pPr>
+              <w:pStyle w:val="Codestyle"/>
+              <w:rPr>
+                <w:lang w:val="en-US"/>
+              </w:rPr>
+            </w:pPr>
+            <w:r>
+              <w:rPr>
+                <w:lang w:val="en-US"/>
+              </w:rPr>
+              <w:t>#include &lt;</w:t>
+            </w:r>
+            <w:proofErr w:type="spellStart"/>
+            <w:r>
+              <w:rPr>
+                <w:lang w:val="en-US"/>
+              </w:rPr>
+              <w:t>fstream</w:t>
+            </w:r>
+            <w:proofErr w:type="spellEnd"/>
+            <w:r>
+              <w:rPr>
+                <w:lang w:val="en-US"/>
+              </w:rPr>
+              <w:t>&gt;</w:t>
+            </w:r>
+          </w:p>
+          <w:p>
+            <w:pPr>
+              <w:pStyle w:val="Codestyle"/>
+              <w:rPr>
+                <w:lang w:val="en-US"/>
+              </w:rPr>
+            </w:pPr>
+            <w:r>
+              <w:rPr>
+                <w:lang w:val="en-US"/>
+              </w:rPr>
+              <w:t>#include &lt;string&gt;</w:t>
+            </w:r>
+          </w:p>
+          <w:p>
+            <w:pPr>
+              <w:pStyle w:val="Codestyle"/>
+              <w:rPr>
+                <w:lang w:val="en-US"/>
+              </w:rPr>
+            </w:pPr>
+            <w:r>
+              <w:rPr>
+                <w:lang w:val="en-US"/>
+              </w:rPr>
+              <w:t>#include &lt;vector&gt;</w:t>
+            </w:r>
+          </w:p>
+          <w:p>
+            <w:pPr>
+              <w:pStyle w:val="Codestyle"/>
+              <w:rPr>
+                <w:lang w:val="en-US"/>
+              </w:rPr>
+            </w:pPr>
+            <w:r>
+              <w:rPr>
+                <w:lang w:val="en-US"/>
+              </w:rPr>
+              <w:t>#include &lt;algorithm&gt;</w:t>
+            </w:r>
+          </w:p>
+          <w:p>
+            <w:pPr>
+              <w:pStyle w:val="Codestyle"/>
+              <w:rPr>
+                <w:lang w:val="en-US"/>
+              </w:rPr>
+            </w:pPr>
+            <w:r>
+              <w:rPr>
+                <w:lang w:val="en-US"/>
+              </w:rPr>
+              <w:t>#include &lt;</w:t>
+            </w:r>
+            <w:proofErr w:type="spellStart"/>
+            <w:r>
+              <w:rPr>
+                <w:lang w:val="en-US"/>
+              </w:rPr>
+              <w:t>stdio.h</w:t>
+            </w:r>
+            <w:proofErr w:type="spellEnd"/>
+            <w:r>
+              <w:rPr>
+                <w:lang w:val="en-US"/>
+              </w:rPr>
+              <w:t>&gt;</w:t>
+            </w:r>
+          </w:p>
+          <w:p>
+            <w:pPr>
+              <w:pStyle w:val="Codestyle"/>
+              <w:rPr>
+                <w:lang w:val="en-US"/>
+              </w:rPr>
+            </w:pPr>
+            <w:r>
+              <w:rPr>
+                <w:lang w:val="en-US"/>
+              </w:rPr>
+              <w:t>using namespace std;</w:t>
+            </w:r>
+          </w:p>
+          <w:p>
+            <w:pPr>
+              <w:pStyle w:val="Codestyle"/>
+              <w:rPr>
+                <w:lang w:val="en-US"/>
+              </w:rPr>
+            </w:pPr>
+            <w:r>
+              <w:rPr>
+                <w:lang w:val="en-US"/>
+              </w:rPr>
+              <w:t>struct bill {</w:t>
+            </w:r>
+          </w:p>
+          <w:p>
+            <w:pPr>
+              <w:pStyle w:val="Codestyle"/>
+              <w:rPr>
+                <w:lang w:val="en-US"/>
+              </w:rPr>
+            </w:pPr>
+            <w:r>
+              <w:rPr>
+                <w:lang w:val="en-US"/>
+              </w:rPr>
+              <w:t xml:space="preserve">    int number, </w:t>
+            </w:r>
+            <w:proofErr w:type="spellStart"/>
+            <w:r>
+              <w:rPr>
+                <w:lang w:val="en-US"/>
+              </w:rPr>
+              <w:t>money_sum</w:t>
+            </w:r>
+            <w:proofErr w:type="spellEnd"/>
+            <w:r>
+              <w:rPr>
+                <w:lang w:val="en-US"/>
+              </w:rPr>
+              <w:t>;</w:t>
+            </w:r>
+          </w:p>
+          <w:p>
+            <w:pPr>
+              <w:pStyle w:val="Codestyle"/>
+              <w:rPr>
+                <w:lang w:val="en-US"/>
+              </w:rPr>
+            </w:pPr>
+            <w:r>
+              <w:rPr>
+                <w:lang w:val="en-US"/>
+              </w:rPr>
+              <w:t xml:space="preserve">    string date, time;</w:t>
+            </w:r>
+          </w:p>
+          <w:p>
+            <w:pPr>
+              <w:pStyle w:val="Codestyle"/>
+              <w:rPr>
+                <w:lang w:val="en-US"/>
+              </w:rPr>
+            </w:pPr>
+            <w:r>
+              <w:rPr>
+                <w:lang w:val="en-US"/>
+              </w:rPr>
+              <w:t xml:space="preserve">    </w:t>
+            </w:r>
             <w:proofErr w:type="gramStart"/>
             <w:r>
               <w:rPr>
                 <w:lang w:val="en-US"/>
               </w:rPr>
-              <w:t>#include</w:t>
+              <w:t>bill(</w:t>
             </w:r>
             <w:proofErr w:type="gramEnd"/>
             <w:r>
               <w:rPr>
                 <w:lang w:val="en-US"/>
               </w:rPr>
-              <w:t xml:space="preserve"> &lt;iostream&gt;</w:t>
+              <w:t>int n, int m, string d, string t) {</w:t>
             </w:r>
           </w:p>
           <w:p>
@@ -4660,33 +4968,165 @@
                 <w:lang w:val="en-US"/>
               </w:rPr>
             </w:pPr>
+            <w:r>
+              <w:rPr>
+                <w:lang w:val="en-US"/>
+              </w:rPr>
+              <w:t xml:space="preserve">        number = n;</w:t>
+            </w:r>
+          </w:p>
+          <w:p>
+            <w:pPr>
+              <w:pStyle w:val="Codestyle"/>
+              <w:rPr>
+                <w:lang w:val="en-US"/>
+              </w:rPr>
+            </w:pPr>
+            <w:r>
+              <w:rPr>
+                <w:lang w:val="en-US"/>
+              </w:rPr>
+              <w:t xml:space="preserve">        </w:t>
+            </w:r>
+            <w:proofErr w:type="spellStart"/>
+            <w:r>
+              <w:rPr>
+                <w:lang w:val="en-US"/>
+              </w:rPr>
+              <w:t>money_sum</w:t>
+            </w:r>
+            <w:proofErr w:type="spellEnd"/>
+            <w:r>
+              <w:rPr>
+                <w:lang w:val="en-US"/>
+              </w:rPr>
+              <w:t xml:space="preserve"> = m;</w:t>
+            </w:r>
+          </w:p>
+          <w:p>
+            <w:pPr>
+              <w:pStyle w:val="Codestyle"/>
+              <w:rPr>
+                <w:lang w:val="en-US"/>
+              </w:rPr>
+            </w:pPr>
+            <w:r>
+              <w:rPr>
+                <w:lang w:val="en-US"/>
+              </w:rPr>
+              <w:t xml:space="preserve">        date = d;</w:t>
+            </w:r>
+          </w:p>
+          <w:p>
+            <w:pPr>
+              <w:pStyle w:val="Codestyle"/>
+              <w:rPr>
+                <w:lang w:val="en-US"/>
+              </w:rPr>
+            </w:pPr>
+            <w:r>
+              <w:rPr>
+                <w:lang w:val="en-US"/>
+              </w:rPr>
+              <w:t xml:space="preserve">        time = t;</w:t>
+            </w:r>
+          </w:p>
+          <w:p>
+            <w:pPr>
+              <w:pStyle w:val="Codestyle"/>
+              <w:rPr>
+                <w:lang w:val="en-US"/>
+              </w:rPr>
+            </w:pPr>
+            <w:r>
+              <w:rPr>
+                <w:lang w:val="en-US"/>
+              </w:rPr>
+              <w:t xml:space="preserve">    }</w:t>
+            </w:r>
+          </w:p>
+          <w:p>
+            <w:pPr>
+              <w:pStyle w:val="Codestyle"/>
+              <w:rPr>
+                <w:lang w:val="en-US"/>
+              </w:rPr>
+            </w:pPr>
+            <w:r>
+              <w:rPr>
+                <w:lang w:val="en-US"/>
+              </w:rPr>
+              <w:t xml:space="preserve">    string </w:t>
+            </w:r>
             <w:proofErr w:type="gramStart"/>
             <w:r>
               <w:rPr>
                 <w:lang w:val="en-US"/>
               </w:rPr>
-              <w:t>#include</w:t>
+              <w:t>info(</w:t>
             </w:r>
             <w:proofErr w:type="gramEnd"/>
             <w:r>
               <w:rPr>
                 <w:lang w:val="en-US"/>
               </w:rPr>
-              <w:t xml:space="preserve"> &lt;</w:t>
+              <w:t>) {</w:t>
+            </w:r>
+          </w:p>
+          <w:p>
+            <w:pPr>
+              <w:pStyle w:val="Codestyle"/>
+              <w:rPr>
+                <w:lang w:val="en-US"/>
+              </w:rPr>
+            </w:pPr>
+            <w:r>
+              <w:rPr>
+                <w:lang w:val="en-US"/>
+              </w:rPr>
+              <w:t xml:space="preserve">        return </w:t>
             </w:r>
             <w:proofErr w:type="spellStart"/>
             <w:r>
               <w:rPr>
                 <w:lang w:val="en-US"/>
               </w:rPr>
-              <w:t>fstream</w:t>
+              <w:t>to_string</w:t>
             </w:r>
             <w:proofErr w:type="spellEnd"/>
             <w:r>
               <w:rPr>
                 <w:lang w:val="en-US"/>
               </w:rPr>
-              <w:t>&gt;</w:t>
+              <w:t xml:space="preserve">(number) + " " + </w:t>
+            </w:r>
+            <w:proofErr w:type="spellStart"/>
+            <w:r>
+              <w:rPr>
+                <w:lang w:val="en-US"/>
+              </w:rPr>
+              <w:t>to_string</w:t>
+            </w:r>
+            <w:proofErr w:type="spellEnd"/>
+            <w:r>
+              <w:rPr>
+                <w:lang w:val="en-US"/>
+              </w:rPr>
+              <w:t>(</w:t>
+            </w:r>
+            <w:proofErr w:type="spellStart"/>
+            <w:r>
+              <w:rPr>
+                <w:lang w:val="en-US"/>
+              </w:rPr>
+              <w:t>money_sum</w:t>
+            </w:r>
+            <w:proofErr w:type="spellEnd"/>
+            <w:r>
+              <w:rPr>
+                <w:lang w:val="en-US"/>
+              </w:rPr>
+              <w:t>) + " " + date + " " + time;</w:t>
             </w:r>
           </w:p>
           <w:p>
@@ -4700,7 +5140,7 @@
               <w:rPr>
                 <w:lang w:val="en-US"/>
               </w:rPr>
-              <w:t>#include &lt;string&gt;</w:t>
+              <w:t xml:space="preserve">    }</w:t>
             </w:r>
           </w:p>
           <w:p>
@@ -4710,502 +5150,48 @@
                 <w:lang w:val="en-US"/>
               </w:rPr>
             </w:pPr>
+            <w:r>
+              <w:rPr>
+                <w:lang w:val="en-US"/>
+              </w:rPr>
+              <w:t>};</w:t>
+            </w:r>
+          </w:p>
+          <w:p>
+            <w:pPr>
+              <w:pStyle w:val="Codestyle"/>
+              <w:rPr>
+                <w:lang w:val="en-US"/>
+              </w:rPr>
+            </w:pPr>
+          </w:p>
+          <w:p>
+            <w:pPr>
+              <w:pStyle w:val="Codestyle"/>
+              <w:rPr>
+                <w:lang w:val="en-US"/>
+              </w:rPr>
+            </w:pPr>
+            <w:r>
+              <w:rPr>
+                <w:lang w:val="en-US"/>
+              </w:rPr>
+              <w:t xml:space="preserve">bool </w:t>
+            </w:r>
             <w:proofErr w:type="gramStart"/>
             <w:r>
               <w:rPr>
                 <w:lang w:val="en-US"/>
               </w:rPr>
-              <w:t>#include</w:t>
+              <w:t>comp(</w:t>
             </w:r>
             <w:proofErr w:type="gramEnd"/>
             <w:r>
               <w:rPr>
                 <w:lang w:val="en-US"/>
               </w:rPr>
-              <w:t xml:space="preserve"> &lt;vector&gt;</w:t>
-            </w:r>
-          </w:p>
-          <w:p>
-            <w:pPr>
-              <w:pStyle w:val="Codestyle"/>
-              <w:rPr>
-                <w:lang w:val="en-US"/>
-              </w:rPr>
-            </w:pPr>
-            <w:proofErr w:type="gramStart"/>
-            <w:r>
-              <w:rPr>
-                <w:lang w:val="en-US"/>
-              </w:rPr>
-              <w:t>#include</w:t>
-            </w:r>
-            <w:proofErr w:type="gramEnd"/>
-            <w:r>
-              <w:rPr>
-                <w:lang w:val="en-US"/>
-              </w:rPr>
-              <w:t xml:space="preserve"> &lt;algorithm&gt;</w:t>
-            </w:r>
-          </w:p>
-          <w:p>
-            <w:pPr>
-              <w:pStyle w:val="Codestyle"/>
-              <w:rPr>
-                <w:lang w:val="en-US"/>
-              </w:rPr>
-            </w:pPr>
-            <w:proofErr w:type="gramStart"/>
-            <w:r>
-              <w:rPr>
-                <w:lang w:val="en-US"/>
-              </w:rPr>
-              <w:t>#include</w:t>
-            </w:r>
-            <w:proofErr w:type="gramEnd"/>
-            <w:r>
-              <w:rPr>
-                <w:lang w:val="en-US"/>
-              </w:rPr>
-              <w:t xml:space="preserve"> &lt;</w:t>
-            </w:r>
-            <w:proofErr w:type="spellStart"/>
-            <w:r>
-              <w:rPr>
-                <w:lang w:val="en-US"/>
-              </w:rPr>
-              <w:t>stdio.h</w:t>
-            </w:r>
-            <w:proofErr w:type="spellEnd"/>
-            <w:r>
-              <w:rPr>
-                <w:lang w:val="en-US"/>
-              </w:rPr>
-              <w:t>&gt;</w:t>
-            </w:r>
-          </w:p>
-          <w:p>
-            <w:pPr>
-              <w:pStyle w:val="Codestyle"/>
-              <w:rPr>
-                <w:lang w:val="en-US"/>
-              </w:rPr>
-            </w:pPr>
-            <w:r>
-              <w:rPr>
-                <w:lang w:val="en-US"/>
-              </w:rPr>
-              <w:t xml:space="preserve">using namespace </w:t>
-            </w:r>
-            <w:proofErr w:type="gramStart"/>
-            <w:r>
-              <w:rPr>
-                <w:lang w:val="en-US"/>
-              </w:rPr>
-              <w:t>std;</w:t>
-            </w:r>
-            <w:proofErr w:type="gramEnd"/>
-          </w:p>
-          <w:p>
-            <w:pPr>
-              <w:pStyle w:val="Codestyle"/>
-              <w:rPr>
-                <w:lang w:val="en-US"/>
-              </w:rPr>
-            </w:pPr>
-            <w:r>
-              <w:rPr>
-                <w:lang w:val="en-US"/>
-              </w:rPr>
-              <w:t>struct bill {</w:t>
-            </w:r>
-          </w:p>
-          <w:p>
-            <w:pPr>
-              <w:pStyle w:val="Codestyle"/>
-              <w:rPr>
-                <w:lang w:val="en-US"/>
-              </w:rPr>
-            </w:pPr>
-            <w:r>
-              <w:rPr>
-                <w:lang w:val="en-US"/>
-              </w:rPr>
-              <w:t xml:space="preserve">    int number, </w:t>
-            </w:r>
-            <w:proofErr w:type="spellStart"/>
-            <w:r>
-              <w:rPr>
-                <w:lang w:val="en-US"/>
-              </w:rPr>
-              <w:t>money_</w:t>
-            </w:r>
-            <w:proofErr w:type="gramStart"/>
-            <w:r>
-              <w:rPr>
-                <w:lang w:val="en-US"/>
-              </w:rPr>
-              <w:t>sum</w:t>
-            </w:r>
-            <w:proofErr w:type="spellEnd"/>
-            <w:r>
-              <w:rPr>
-                <w:lang w:val="en-US"/>
-              </w:rPr>
-              <w:t>;</w:t>
-            </w:r>
-            <w:proofErr w:type="gramEnd"/>
-          </w:p>
-          <w:p>
-            <w:pPr>
-              <w:pStyle w:val="Codestyle"/>
-              <w:rPr>
-                <w:lang w:val="en-US"/>
-              </w:rPr>
-            </w:pPr>
-            <w:r>
-              <w:rPr>
-                <w:lang w:val="en-US"/>
-              </w:rPr>
-              <w:t xml:space="preserve">    </w:t>
-            </w:r>
-            <w:proofErr w:type="gramStart"/>
-            <w:r>
-              <w:rPr>
-                <w:lang w:val="en-US"/>
-              </w:rPr>
-              <w:t>string</w:t>
-            </w:r>
-            <w:proofErr w:type="gramEnd"/>
-            <w:r>
-              <w:rPr>
-                <w:lang w:val="en-US"/>
-              </w:rPr>
-              <w:t xml:space="preserve"> date, </w:t>
-            </w:r>
-            <w:proofErr w:type="gramStart"/>
-            <w:r>
-              <w:rPr>
-                <w:lang w:val="en-US"/>
-              </w:rPr>
-              <w:t>time;</w:t>
-            </w:r>
-            <w:proofErr w:type="gramEnd"/>
-          </w:p>
-          <w:p>
-            <w:pPr>
-              <w:pStyle w:val="Codestyle"/>
-              <w:rPr>
-                <w:lang w:val="en-US"/>
-              </w:rPr>
-            </w:pPr>
-            <w:r>
-              <w:rPr>
-                <w:lang w:val="en-US"/>
-              </w:rPr>
-              <w:t xml:space="preserve">    </w:t>
-            </w:r>
-            <w:proofErr w:type="gramStart"/>
-            <w:r>
-              <w:rPr>
-                <w:lang w:val="en-US"/>
-              </w:rPr>
-              <w:t>bill(</w:t>
-            </w:r>
-            <w:proofErr w:type="gramEnd"/>
-            <w:r>
-              <w:rPr>
-                <w:lang w:val="en-US"/>
-              </w:rPr>
-              <w:t xml:space="preserve">int n, int m, string d, string </w:t>
-            </w:r>
-            <w:proofErr w:type="gramStart"/>
-            <w:r>
-              <w:rPr>
-                <w:lang w:val="en-US"/>
-              </w:rPr>
-              <w:t>t) {</w:t>
-            </w:r>
-            <w:proofErr w:type="gramEnd"/>
-          </w:p>
-          <w:p>
-            <w:pPr>
-              <w:pStyle w:val="Codestyle"/>
-              <w:rPr>
-                <w:lang w:val="en-US"/>
-              </w:rPr>
-            </w:pPr>
-            <w:r>
-              <w:rPr>
-                <w:lang w:val="en-US"/>
-              </w:rPr>
-              <w:t xml:space="preserve">        number = </w:t>
-            </w:r>
-            <w:proofErr w:type="gramStart"/>
-            <w:r>
-              <w:rPr>
-                <w:lang w:val="en-US"/>
-              </w:rPr>
-              <w:t>n;</w:t>
-            </w:r>
-            <w:proofErr w:type="gramEnd"/>
-          </w:p>
-          <w:p>
-            <w:pPr>
-              <w:pStyle w:val="Codestyle"/>
-              <w:rPr>
-                <w:lang w:val="en-US"/>
-              </w:rPr>
-            </w:pPr>
-            <w:r>
-              <w:rPr>
-                <w:lang w:val="en-US"/>
-              </w:rPr>
-              <w:t xml:space="preserve">        </w:t>
-            </w:r>
-            <w:proofErr w:type="spellStart"/>
-            <w:r>
-              <w:rPr>
-                <w:lang w:val="en-US"/>
-              </w:rPr>
-              <w:t>money_sum</w:t>
-            </w:r>
-            <w:proofErr w:type="spellEnd"/>
-            <w:r>
-              <w:rPr>
-                <w:lang w:val="en-US"/>
-              </w:rPr>
-              <w:t xml:space="preserve"> = </w:t>
-            </w:r>
-            <w:proofErr w:type="gramStart"/>
-            <w:r>
-              <w:rPr>
-                <w:lang w:val="en-US"/>
-              </w:rPr>
-              <w:t>m;</w:t>
-            </w:r>
-            <w:proofErr w:type="gramEnd"/>
-          </w:p>
-          <w:p>
-            <w:pPr>
-              <w:pStyle w:val="Codestyle"/>
-              <w:rPr>
-                <w:lang w:val="en-US"/>
-              </w:rPr>
-            </w:pPr>
-            <w:r>
-              <w:rPr>
-                <w:lang w:val="en-US"/>
-              </w:rPr>
-              <w:t xml:space="preserve">        date = </w:t>
-            </w:r>
-            <w:proofErr w:type="gramStart"/>
-            <w:r>
-              <w:rPr>
-                <w:lang w:val="en-US"/>
-              </w:rPr>
-              <w:t>d;</w:t>
-            </w:r>
-            <w:proofErr w:type="gramEnd"/>
-          </w:p>
-          <w:p>
-            <w:pPr>
-              <w:pStyle w:val="Codestyle"/>
-              <w:rPr>
-                <w:lang w:val="en-US"/>
-              </w:rPr>
-            </w:pPr>
-            <w:r>
-              <w:rPr>
-                <w:lang w:val="en-US"/>
-              </w:rPr>
-              <w:t xml:space="preserve">        time = </w:t>
-            </w:r>
-            <w:proofErr w:type="gramStart"/>
-            <w:r>
-              <w:rPr>
-                <w:lang w:val="en-US"/>
-              </w:rPr>
-              <w:t>t;</w:t>
-            </w:r>
-            <w:proofErr w:type="gramEnd"/>
-          </w:p>
-          <w:p>
-            <w:pPr>
-              <w:pStyle w:val="Codestyle"/>
-              <w:rPr>
-                <w:lang w:val="en-US"/>
-              </w:rPr>
-            </w:pPr>
-            <w:r>
-              <w:rPr>
-                <w:lang w:val="en-US"/>
-              </w:rPr>
-              <w:t xml:space="preserve">    }</w:t>
-            </w:r>
-          </w:p>
-          <w:p>
-            <w:pPr>
-              <w:pStyle w:val="Codestyle"/>
-              <w:rPr>
-                <w:lang w:val="en-US"/>
-              </w:rPr>
-            </w:pPr>
-            <w:r>
-              <w:rPr>
-                <w:lang w:val="en-US"/>
-              </w:rPr>
-              <w:t xml:space="preserve">    string </w:t>
-            </w:r>
-            <w:proofErr w:type="gramStart"/>
-            <w:r>
-              <w:rPr>
-                <w:lang w:val="en-US"/>
-              </w:rPr>
-              <w:t>info(</w:t>
-            </w:r>
-            <w:proofErr w:type="gramEnd"/>
-            <w:r>
-              <w:rPr>
-                <w:lang w:val="en-US"/>
-              </w:rPr>
-              <w:t>) {</w:t>
-            </w:r>
-          </w:p>
-          <w:p>
-            <w:pPr>
-              <w:pStyle w:val="Codestyle"/>
-              <w:rPr>
-                <w:lang w:val="en-US"/>
-              </w:rPr>
-            </w:pPr>
-            <w:r>
-              <w:rPr>
-                <w:lang w:val="en-US"/>
-              </w:rPr>
-              <w:t xml:space="preserve">        return </w:t>
-            </w:r>
-            <w:proofErr w:type="spellStart"/>
-            <w:r>
-              <w:rPr>
-                <w:lang w:val="en-US"/>
-              </w:rPr>
-              <w:t>to_string</w:t>
-            </w:r>
-            <w:proofErr w:type="spellEnd"/>
-            <w:r>
-              <w:rPr>
-                <w:lang w:val="en-US"/>
-              </w:rPr>
-              <w:t xml:space="preserve">(number) + " " + </w:t>
-            </w:r>
-            <w:proofErr w:type="spellStart"/>
-            <w:r>
-              <w:rPr>
-                <w:lang w:val="en-US"/>
-              </w:rPr>
-              <w:t>to_string</w:t>
-            </w:r>
-            <w:proofErr w:type="spellEnd"/>
-            <w:r>
-              <w:rPr>
-                <w:lang w:val="en-US"/>
-              </w:rPr>
-              <w:t>(</w:t>
-            </w:r>
-            <w:proofErr w:type="spellStart"/>
-            <w:r>
-              <w:rPr>
-                <w:lang w:val="en-US"/>
-              </w:rPr>
-              <w:t>money_sum</w:t>
-            </w:r>
-            <w:proofErr w:type="spellEnd"/>
-            <w:r>
-              <w:rPr>
-                <w:lang w:val="en-US"/>
-              </w:rPr>
-              <w:t xml:space="preserve">) + " " + date + " " + </w:t>
-            </w:r>
-            <w:proofErr w:type="gramStart"/>
-            <w:r>
-              <w:rPr>
-                <w:lang w:val="en-US"/>
-              </w:rPr>
-              <w:t>time;</w:t>
-            </w:r>
-            <w:proofErr w:type="gramEnd"/>
-          </w:p>
-          <w:p>
-            <w:pPr>
-              <w:pStyle w:val="Codestyle"/>
-              <w:rPr>
-                <w:lang w:val="en-US"/>
-              </w:rPr>
-            </w:pPr>
-            <w:r>
-              <w:rPr>
-                <w:lang w:val="en-US"/>
-              </w:rPr>
-              <w:t xml:space="preserve">    }</w:t>
-            </w:r>
-          </w:p>
-          <w:p>
-            <w:pPr>
-              <w:pStyle w:val="Codestyle"/>
-              <w:rPr>
-                <w:lang w:val="en-US"/>
-              </w:rPr>
-            </w:pPr>
-            <w:r>
-              <w:rPr>
-                <w:lang w:val="en-US"/>
-              </w:rPr>
-              <w:t>};</w:t>
-            </w:r>
-          </w:p>
-          <w:p>
-            <w:pPr>
-              <w:pStyle w:val="Codestyle"/>
-              <w:rPr>
-                <w:lang w:val="en-US"/>
-              </w:rPr>
-            </w:pPr>
-          </w:p>
-          <w:p>
-            <w:pPr>
-              <w:pStyle w:val="Codestyle"/>
-              <w:rPr>
-                <w:lang w:val="en-US"/>
-              </w:rPr>
-            </w:pPr>
-            <w:r>
-              <w:rPr>
-                <w:lang w:val="en-US"/>
-              </w:rPr>
-              <w:t xml:space="preserve">bool </w:t>
-            </w:r>
-            <w:proofErr w:type="gramStart"/>
-            <w:r>
-              <w:rPr>
-                <w:lang w:val="en-US"/>
-              </w:rPr>
-              <w:t>comp(</w:t>
-            </w:r>
-            <w:proofErr w:type="gramEnd"/>
-            <w:r>
-              <w:rPr>
-                <w:lang w:val="en-US"/>
-              </w:rPr>
-              <w:t>bill &amp;a, bill &amp;</w:t>
-            </w:r>
-            <w:proofErr w:type="gramStart"/>
-            <w:r>
-              <w:rPr>
-                <w:lang w:val="en-US"/>
-              </w:rPr>
-              <w:t>b) {</w:t>
-            </w:r>
-            <w:proofErr w:type="gramEnd"/>
+              <w:t>bill &amp;a, bill &amp;b) {</w:t>
+            </w:r>
           </w:p>
           <w:p>
             <w:pPr>
@@ -5298,16 +5284,8 @@
               <w:rPr>
                 <w:lang w:val="en-US"/>
               </w:rPr>
-              <w:t xml:space="preserve">(vector&lt;bill&gt;&amp; a, const int&amp; </w:t>
-            </w:r>
-            <w:proofErr w:type="gramStart"/>
-            <w:r>
-              <w:rPr>
-                <w:lang w:val="en-US"/>
-              </w:rPr>
-              <w:t>b) {</w:t>
-            </w:r>
-            <w:proofErr w:type="gramEnd"/>
+              <w:t>(vector&lt;bill&gt;&amp; a, const int&amp; b) {</w:t>
+            </w:r>
           </w:p>
           <w:p>
             <w:pPr>
@@ -5350,16 +5328,78 @@
               <w:rPr>
                 <w:lang w:val="en-US"/>
               </w:rPr>
-              <w:t xml:space="preserve">    while (</w:t>
+              <w:t xml:space="preserve">    while (1) {</w:t>
+            </w:r>
+          </w:p>
+          <w:p>
+            <w:pPr>
+              <w:pStyle w:val="Codestyle"/>
+              <w:rPr>
+                <w:lang w:val="en-US"/>
+              </w:rPr>
+            </w:pPr>
+            <w:r>
+              <w:rPr>
+                <w:lang w:val="en-US"/>
+              </w:rPr>
+              <w:t xml:space="preserve">        int mid = (r + l) / 2;</w:t>
+            </w:r>
+          </w:p>
+          <w:p>
+            <w:pPr>
+              <w:pStyle w:val="Codestyle"/>
+              <w:rPr>
+                <w:lang w:val="en-US"/>
+              </w:rPr>
+            </w:pPr>
+            <w:r>
+              <w:rPr>
+                <w:lang w:val="en-US"/>
+              </w:rPr>
+              <w:t xml:space="preserve">        //</w:t>
+            </w:r>
+            <w:proofErr w:type="spellStart"/>
+            <w:r>
+              <w:rPr>
+                <w:lang w:val="en-US"/>
+              </w:rPr>
+              <w:t>cout</w:t>
+            </w:r>
+            <w:proofErr w:type="spellEnd"/>
+            <w:r>
+              <w:rPr>
+                <w:lang w:val="en-US"/>
+              </w:rPr>
+              <w:t xml:space="preserve"> &lt;&lt; l &lt;&lt; " " &lt;&lt; r &lt;&lt; " " &lt;&lt; mid &lt;&lt; "\n";</w:t>
+            </w:r>
+          </w:p>
+          <w:p>
+            <w:pPr>
+              <w:pStyle w:val="Codestyle"/>
+              <w:rPr>
+                <w:lang w:val="en-US"/>
+              </w:rPr>
+            </w:pPr>
+            <w:r>
+              <w:rPr>
+                <w:lang w:val="en-US"/>
+              </w:rPr>
+              <w:t xml:space="preserve">        if (a[mid</w:t>
             </w:r>
             <w:proofErr w:type="gramStart"/>
             <w:r>
               <w:rPr>
                 <w:lang w:val="en-US"/>
               </w:rPr>
-              <w:t>1) {</w:t>
+              <w:t>].number</w:t>
             </w:r>
             <w:proofErr w:type="gramEnd"/>
+            <w:r>
+              <w:rPr>
+                <w:lang w:val="en-US"/>
+              </w:rPr>
+              <w:t xml:space="preserve"> &gt; b)r = mid - 1;</w:t>
+            </w:r>
           </w:p>
           <w:p>
             <w:pPr>
@@ -5372,16 +5412,22 @@
               <w:rPr>
                 <w:lang w:val="en-US"/>
               </w:rPr>
-              <w:t xml:space="preserve">        int mid = (r + l) / </w:t>
+              <w:t xml:space="preserve">        else if (a[mid</w:t>
             </w:r>
             <w:proofErr w:type="gramStart"/>
             <w:r>
               <w:rPr>
                 <w:lang w:val="en-US"/>
               </w:rPr>
-              <w:t>2;</w:t>
+              <w:t>].number</w:t>
             </w:r>
             <w:proofErr w:type="gramEnd"/>
+            <w:r>
+              <w:rPr>
+                <w:lang w:val="en-US"/>
+              </w:rPr>
+              <w:t xml:space="preserve"> &lt; b) l = mid + 1;</w:t>
+            </w:r>
           </w:p>
           <w:p>
             <w:pPr>
@@ -5394,228 +5440,114 @@
               <w:rPr>
                 <w:lang w:val="en-US"/>
               </w:rPr>
-              <w:t xml:space="preserve">        //</w:t>
+              <w:t xml:space="preserve">        else if (a[mid</w:t>
+            </w:r>
+            <w:proofErr w:type="gramStart"/>
+            <w:r>
+              <w:rPr>
+                <w:lang w:val="en-US"/>
+              </w:rPr>
+              <w:t>].number</w:t>
+            </w:r>
+            <w:proofErr w:type="gramEnd"/>
+            <w:r>
+              <w:rPr>
+                <w:lang w:val="en-US"/>
+              </w:rPr>
+              <w:t xml:space="preserve"> == b)return mid;</w:t>
+            </w:r>
+          </w:p>
+          <w:p>
+            <w:pPr>
+              <w:pStyle w:val="Codestyle"/>
+              <w:rPr>
+                <w:lang w:val="en-US"/>
+              </w:rPr>
+            </w:pPr>
+            <w:r>
+              <w:rPr>
+                <w:lang w:val="en-US"/>
+              </w:rPr>
+              <w:t xml:space="preserve">        if (l &gt; </w:t>
+            </w:r>
+            <w:proofErr w:type="gramStart"/>
+            <w:r>
+              <w:rPr>
+                <w:lang w:val="en-US"/>
+              </w:rPr>
+              <w:t>r)return</w:t>
+            </w:r>
+            <w:proofErr w:type="gramEnd"/>
+            <w:r>
+              <w:rPr>
+                <w:lang w:val="en-US"/>
+              </w:rPr>
+              <w:t xml:space="preserve"> -1;</w:t>
+            </w:r>
+          </w:p>
+          <w:p>
+            <w:pPr>
+              <w:pStyle w:val="Codestyle"/>
+              <w:rPr>
+                <w:lang w:val="en-US"/>
+              </w:rPr>
+            </w:pPr>
+            <w:r>
+              <w:rPr>
+                <w:lang w:val="en-US"/>
+              </w:rPr>
+              <w:t xml:space="preserve">    }</w:t>
+            </w:r>
+          </w:p>
+          <w:p>
+            <w:pPr>
+              <w:pStyle w:val="Codestyle"/>
+              <w:rPr>
+                <w:lang w:val="en-US"/>
+              </w:rPr>
+            </w:pPr>
+            <w:r>
+              <w:rPr>
+                <w:lang w:val="en-US"/>
+              </w:rPr>
+              <w:t>}</w:t>
+            </w:r>
+          </w:p>
+          <w:p>
+            <w:pPr>
+              <w:pStyle w:val="Codestyle"/>
+              <w:rPr>
+                <w:lang w:val="en-US"/>
+              </w:rPr>
+            </w:pPr>
+          </w:p>
+          <w:p>
+            <w:pPr>
+              <w:pStyle w:val="Codestyle"/>
+              <w:rPr>
+                <w:lang w:val="en-US"/>
+              </w:rPr>
+            </w:pPr>
+            <w:r>
+              <w:rPr>
+                <w:lang w:val="en-US"/>
+              </w:rPr>
+              <w:t xml:space="preserve">void </w:t>
             </w:r>
             <w:proofErr w:type="spellStart"/>
             <w:r>
               <w:rPr>
                 <w:lang w:val="en-US"/>
               </w:rPr>
-              <w:t>cout</w:t>
+              <w:t>sort_vec</w:t>
             </w:r>
             <w:proofErr w:type="spellEnd"/>
             <w:r>
               <w:rPr>
                 <w:lang w:val="en-US"/>
               </w:rPr>
-              <w:t xml:space="preserve"> &lt;&lt; l &lt;</w:t>
-            </w:r>
-            <w:proofErr w:type="gramStart"/>
-            <w:r>
-              <w:rPr>
-                <w:lang w:val="en-US"/>
-              </w:rPr>
-              <w:t>&lt; " "</w:t>
-            </w:r>
-            <w:proofErr w:type="gramEnd"/>
-            <w:r>
-              <w:rPr>
-                <w:lang w:val="en-US"/>
-              </w:rPr>
-              <w:t xml:space="preserve"> &lt;&lt; r &lt;&lt; " " &lt;&lt; mid &lt;&lt; "\n</w:t>
-            </w:r>
-            <w:proofErr w:type="gramStart"/>
-            <w:r>
-              <w:rPr>
-                <w:lang w:val="en-US"/>
-              </w:rPr>
-              <w:t>";</w:t>
-            </w:r>
-            <w:proofErr w:type="gramEnd"/>
-          </w:p>
-          <w:p>
-            <w:pPr>
-              <w:pStyle w:val="Codestyle"/>
-              <w:rPr>
-                <w:lang w:val="en-US"/>
-              </w:rPr>
-            </w:pPr>
-            <w:r>
-              <w:rPr>
-                <w:lang w:val="en-US"/>
-              </w:rPr>
-              <w:t xml:space="preserve">        if (a[mid</w:t>
-            </w:r>
-            <w:proofErr w:type="gramStart"/>
-            <w:r>
-              <w:rPr>
-                <w:lang w:val="en-US"/>
-              </w:rPr>
-              <w:t>].number</w:t>
-            </w:r>
-            <w:proofErr w:type="gramEnd"/>
-            <w:r>
-              <w:rPr>
-                <w:lang w:val="en-US"/>
-              </w:rPr>
-              <w:t xml:space="preserve"> &gt; b)r = mid - 1;</w:t>
-            </w:r>
-          </w:p>
-          <w:p>
-            <w:pPr>
-              <w:pStyle w:val="Codestyle"/>
-              <w:rPr>
-                <w:lang w:val="en-US"/>
-              </w:rPr>
-            </w:pPr>
-            <w:r>
-              <w:rPr>
-                <w:lang w:val="en-US"/>
-              </w:rPr>
-              <w:t xml:space="preserve">        else if (a[mid</w:t>
-            </w:r>
-            <w:proofErr w:type="gramStart"/>
-            <w:r>
-              <w:rPr>
-                <w:lang w:val="en-US"/>
-              </w:rPr>
-              <w:t>].number</w:t>
-            </w:r>
-            <w:proofErr w:type="gramEnd"/>
-            <w:r>
-              <w:rPr>
-                <w:lang w:val="en-US"/>
-              </w:rPr>
-              <w:t xml:space="preserve"> &lt; b) l = mid + 1;</w:t>
-            </w:r>
-          </w:p>
-          <w:p>
-            <w:pPr>
-              <w:pStyle w:val="Codestyle"/>
-              <w:rPr>
-                <w:lang w:val="en-US"/>
-              </w:rPr>
-            </w:pPr>
-            <w:r>
-              <w:rPr>
-                <w:lang w:val="en-US"/>
-              </w:rPr>
-              <w:t xml:space="preserve">        else if (a[mid</w:t>
-            </w:r>
-            <w:proofErr w:type="gramStart"/>
-            <w:r>
-              <w:rPr>
-                <w:lang w:val="en-US"/>
-              </w:rPr>
-              <w:t>].number</w:t>
-            </w:r>
-            <w:proofErr w:type="gramEnd"/>
-            <w:r>
-              <w:rPr>
-                <w:lang w:val="en-US"/>
-              </w:rPr>
-              <w:t xml:space="preserve"> == b)return mid;</w:t>
-            </w:r>
-          </w:p>
-          <w:p>
-            <w:pPr>
-              <w:pStyle w:val="Codestyle"/>
-              <w:rPr>
-                <w:lang w:val="en-US"/>
-              </w:rPr>
-            </w:pPr>
-            <w:r>
-              <w:rPr>
-                <w:lang w:val="en-US"/>
-              </w:rPr>
-              <w:t xml:space="preserve">        if (l &gt; </w:t>
-            </w:r>
-            <w:proofErr w:type="gramStart"/>
-            <w:r>
-              <w:rPr>
-                <w:lang w:val="en-US"/>
-              </w:rPr>
-              <w:t>r)return</w:t>
-            </w:r>
-            <w:proofErr w:type="gramEnd"/>
-            <w:r>
-              <w:rPr>
-                <w:lang w:val="en-US"/>
-              </w:rPr>
-              <w:t xml:space="preserve"> -1;</w:t>
-            </w:r>
-          </w:p>
-          <w:p>
-            <w:pPr>
-              <w:pStyle w:val="Codestyle"/>
-              <w:rPr>
-                <w:lang w:val="en-US"/>
-              </w:rPr>
-            </w:pPr>
-            <w:r>
-              <w:rPr>
-                <w:lang w:val="en-US"/>
-              </w:rPr>
-              <w:t xml:space="preserve">    }</w:t>
-            </w:r>
-          </w:p>
-          <w:p>
-            <w:pPr>
-              <w:pStyle w:val="Codestyle"/>
-              <w:rPr>
-                <w:lang w:val="en-US"/>
-              </w:rPr>
-            </w:pPr>
-            <w:r>
-              <w:rPr>
-                <w:lang w:val="en-US"/>
-              </w:rPr>
-              <w:t>}</w:t>
-            </w:r>
-          </w:p>
-          <w:p>
-            <w:pPr>
-              <w:pStyle w:val="Codestyle"/>
-              <w:rPr>
-                <w:lang w:val="en-US"/>
-              </w:rPr>
-            </w:pPr>
-          </w:p>
-          <w:p>
-            <w:pPr>
-              <w:pStyle w:val="Codestyle"/>
-              <w:rPr>
-                <w:lang w:val="en-US"/>
-              </w:rPr>
-            </w:pPr>
-            <w:r>
-              <w:rPr>
-                <w:lang w:val="en-US"/>
-              </w:rPr>
-              <w:t xml:space="preserve">void </w:t>
-            </w:r>
-            <w:proofErr w:type="spellStart"/>
-            <w:r>
-              <w:rPr>
-                <w:lang w:val="en-US"/>
-              </w:rPr>
-              <w:t>sort_vec</w:t>
-            </w:r>
-            <w:proofErr w:type="spellEnd"/>
-            <w:r>
-              <w:rPr>
-                <w:lang w:val="en-US"/>
-              </w:rPr>
-              <w:t xml:space="preserve">(vector&lt;bill&gt;&amp; </w:t>
-            </w:r>
-            <w:proofErr w:type="gramStart"/>
-            <w:r>
-              <w:rPr>
-                <w:lang w:val="en-US"/>
-              </w:rPr>
-              <w:t>a) {</w:t>
-            </w:r>
-            <w:proofErr w:type="gramEnd"/>
+              <w:t>(vector&lt;bill&gt;&amp; a) {</w:t>
+            </w:r>
           </w:p>
           <w:p>
             <w:pPr>
@@ -5750,16 +5682,36 @@
               <w:rPr>
                 <w:lang w:val="en-US"/>
               </w:rPr>
-              <w:t xml:space="preserve"> fin(input</w:t>
+              <w:t xml:space="preserve"> fin(input);</w:t>
+            </w:r>
+          </w:p>
+          <w:p>
+            <w:pPr>
+              <w:pStyle w:val="Codestyle"/>
+              <w:rPr>
+                <w:lang w:val="en-US"/>
+              </w:rPr>
+            </w:pPr>
+            <w:r>
+              <w:rPr>
+                <w:lang w:val="en-US"/>
+              </w:rPr>
+              <w:t xml:space="preserve">    if </w:t>
             </w:r>
             <w:proofErr w:type="gramStart"/>
             <w:r>
               <w:rPr>
                 <w:lang w:val="en-US"/>
               </w:rPr>
-              <w:t>);</w:t>
+              <w:t>(!fin</w:t>
             </w:r>
             <w:proofErr w:type="gramEnd"/>
+            <w:r>
+              <w:rPr>
+                <w:lang w:val="en-US"/>
+              </w:rPr>
+              <w:t>) {</w:t>
+            </w:r>
           </w:p>
           <w:p>
             <w:pPr>
@@ -5772,16 +5724,22 @@
               <w:rPr>
                 <w:lang w:val="en-US"/>
               </w:rPr>
-              <w:t xml:space="preserve">    if </w:t>
-            </w:r>
-            <w:proofErr w:type="gramStart"/>
-            <w:r>
-              <w:rPr>
-                <w:lang w:val="en-US"/>
-              </w:rPr>
-              <w:t>(!fin) {</w:t>
-            </w:r>
-            <w:proofErr w:type="gramEnd"/>
+              <w:t xml:space="preserve">        </w:t>
+            </w:r>
+            <w:proofErr w:type="spellStart"/>
+            <w:r>
+              <w:rPr>
+                <w:lang w:val="en-US"/>
+              </w:rPr>
+              <w:t>cout</w:t>
+            </w:r>
+            <w:proofErr w:type="spellEnd"/>
+            <w:r>
+              <w:rPr>
+                <w:lang w:val="en-US"/>
+              </w:rPr>
+              <w:t xml:space="preserve"> &lt;&lt; "Input file is not open!";</w:t>
+            </w:r>
           </w:p>
           <w:p>
             <w:pPr>
@@ -5794,52 +5752,8 @@
               <w:rPr>
                 <w:lang w:val="en-US"/>
               </w:rPr>
-              <w:t xml:space="preserve">        </w:t>
-            </w:r>
-            <w:proofErr w:type="spellStart"/>
-            <w:r>
-              <w:rPr>
-                <w:lang w:val="en-US"/>
-              </w:rPr>
-              <w:t>cout</w:t>
-            </w:r>
-            <w:proofErr w:type="spellEnd"/>
-            <w:r>
-              <w:rPr>
-                <w:lang w:val="en-US"/>
-              </w:rPr>
-              <w:t xml:space="preserve"> &lt;&lt; "Input file is not open!</w:t>
-            </w:r>
-            <w:proofErr w:type="gramStart"/>
-            <w:r>
-              <w:rPr>
-                <w:lang w:val="en-US"/>
-              </w:rPr>
-              <w:t>";</w:t>
-            </w:r>
-            <w:proofErr w:type="gramEnd"/>
-          </w:p>
-          <w:p>
-            <w:pPr>
-              <w:pStyle w:val="Codestyle"/>
-              <w:rPr>
-                <w:lang w:val="en-US"/>
-              </w:rPr>
-            </w:pPr>
-            <w:r>
-              <w:rPr>
-                <w:lang w:val="en-US"/>
-              </w:rPr>
-              <w:t xml:space="preserve">        return </w:t>
-            </w:r>
-            <w:proofErr w:type="gramStart"/>
-            <w:r>
-              <w:rPr>
-                <w:lang w:val="en-US"/>
-              </w:rPr>
-              <w:t>-1;</w:t>
-            </w:r>
-            <w:proofErr w:type="gramEnd"/>
+              <w:t xml:space="preserve">        return -1;</w:t>
+            </w:r>
           </w:p>
           <w:p>
             <w:pPr>
@@ -5902,16 +5816,8 @@
               <w:rPr>
                 <w:lang w:val="en-US"/>
               </w:rPr>
-              <w:t xml:space="preserve">        int n, </w:t>
-            </w:r>
-            <w:proofErr w:type="gramStart"/>
-            <w:r>
-              <w:rPr>
-                <w:lang w:val="en-US"/>
-              </w:rPr>
-              <w:t>money;</w:t>
-            </w:r>
-            <w:proofErr w:type="gramEnd"/>
+              <w:t xml:space="preserve">        int n, money;</w:t>
+            </w:r>
           </w:p>
           <w:p>
             <w:pPr>
@@ -5925,30 +5831,8 @@
                 <w:lang w:val="en-US"/>
               </w:rPr>
               <w:lastRenderedPageBreak/>
-              <w:t xml:space="preserve">        </w:t>
-            </w:r>
-            <w:proofErr w:type="gramStart"/>
-            <w:r>
-              <w:rPr>
-                <w:lang w:val="en-US"/>
-              </w:rPr>
-              <w:t>string</w:t>
-            </w:r>
-            <w:proofErr w:type="gramEnd"/>
-            <w:r>
-              <w:rPr>
-                <w:lang w:val="en-US"/>
-              </w:rPr>
-              <w:t xml:space="preserve"> date, </w:t>
-            </w:r>
-            <w:proofErr w:type="gramStart"/>
-            <w:r>
-              <w:rPr>
-                <w:lang w:val="en-US"/>
-              </w:rPr>
-              <w:t>time;</w:t>
-            </w:r>
-            <w:proofErr w:type="gramEnd"/>
+              <w:t xml:space="preserve">        string date, time;</w:t>
+            </w:r>
           </w:p>
           <w:p>
             <w:pPr>
@@ -5961,30 +5845,8 @@
               <w:rPr>
                 <w:lang w:val="en-US"/>
               </w:rPr>
-              <w:t xml:space="preserve">        </w:t>
-            </w:r>
-            <w:proofErr w:type="gramStart"/>
-            <w:r>
-              <w:rPr>
-                <w:lang w:val="en-US"/>
-              </w:rPr>
-              <w:t>fin</w:t>
-            </w:r>
-            <w:proofErr w:type="gramEnd"/>
-            <w:r>
-              <w:rPr>
-                <w:lang w:val="en-US"/>
-              </w:rPr>
-              <w:t xml:space="preserve"> &gt;&gt; n &gt;&gt; money &gt;&gt; date &gt;&gt; </w:t>
-            </w:r>
-            <w:proofErr w:type="gramStart"/>
-            <w:r>
-              <w:rPr>
-                <w:lang w:val="en-US"/>
-              </w:rPr>
-              <w:t>time;</w:t>
-            </w:r>
-            <w:proofErr w:type="gramEnd"/>
+              <w:t xml:space="preserve">        fin &gt;&gt; n &gt;&gt; money &gt;&gt; date &gt;&gt; time;</w:t>
+            </w:r>
           </w:p>
           <w:p>
             <w:pPr>
@@ -6047,16 +5909,114 @@
               <w:rPr>
                 <w:lang w:val="en-US"/>
               </w:rPr>
-              <w:t xml:space="preserve">    return </w:t>
+              <w:t xml:space="preserve">    return 0;</w:t>
+            </w:r>
+          </w:p>
+          <w:p>
+            <w:pPr>
+              <w:pStyle w:val="Codestyle"/>
+              <w:rPr>
+                <w:lang w:val="en-US"/>
+              </w:rPr>
+            </w:pPr>
+            <w:r>
+              <w:rPr>
+                <w:lang w:val="en-US"/>
+              </w:rPr>
+              <w:t>}</w:t>
+            </w:r>
+          </w:p>
+          <w:p>
+            <w:pPr>
+              <w:pStyle w:val="Codestyle"/>
+              <w:rPr>
+                <w:lang w:val="en-US"/>
+              </w:rPr>
+            </w:pPr>
+          </w:p>
+          <w:p>
+            <w:pPr>
+              <w:pStyle w:val="Codestyle"/>
+              <w:rPr>
+                <w:lang w:val="en-US"/>
+              </w:rPr>
+            </w:pPr>
+            <w:r>
+              <w:rPr>
+                <w:lang w:val="en-US"/>
+              </w:rPr>
+              <w:t xml:space="preserve">void </w:t>
+            </w:r>
+            <w:proofErr w:type="spellStart"/>
+            <w:r>
+              <w:rPr>
+                <w:lang w:val="en-US"/>
+              </w:rPr>
+              <w:t>print_vec</w:t>
+            </w:r>
+            <w:proofErr w:type="spellEnd"/>
+            <w:r>
+              <w:rPr>
+                <w:lang w:val="en-US"/>
+              </w:rPr>
+              <w:t xml:space="preserve">(vector&lt;bill&gt;&amp; </w:t>
+            </w:r>
+            <w:proofErr w:type="spellStart"/>
+            <w:r>
+              <w:rPr>
+                <w:lang w:val="en-US"/>
+              </w:rPr>
+              <w:t>vec</w:t>
+            </w:r>
+            <w:proofErr w:type="spellEnd"/>
+            <w:r>
+              <w:rPr>
+                <w:lang w:val="en-US"/>
+              </w:rPr>
+              <w:t>) {</w:t>
+            </w:r>
+          </w:p>
+          <w:p>
+            <w:pPr>
+              <w:pStyle w:val="Codestyle"/>
+              <w:rPr>
+                <w:lang w:val="en-US"/>
+              </w:rPr>
+            </w:pPr>
+            <w:r>
+              <w:rPr>
+                <w:lang w:val="en-US"/>
+              </w:rPr>
+              <w:t xml:space="preserve">    for (auto </w:t>
             </w:r>
             <w:proofErr w:type="gramStart"/>
             <w:r>
               <w:rPr>
                 <w:lang w:val="en-US"/>
               </w:rPr>
-              <w:t>0;</w:t>
+              <w:t>a :</w:t>
             </w:r>
             <w:proofErr w:type="gramEnd"/>
+            <w:r>
+              <w:rPr>
+                <w:lang w:val="en-US"/>
+              </w:rPr>
+              <w:t xml:space="preserve"> </w:t>
+            </w:r>
+            <w:proofErr w:type="spellStart"/>
+            <w:r>
+              <w:rPr>
+                <w:lang w:val="en-US"/>
+              </w:rPr>
+              <w:t>vec</w:t>
+            </w:r>
+            <w:proofErr w:type="spellEnd"/>
+            <w:r>
+              <w:rPr>
+                <w:lang w:val="en-US"/>
+              </w:rPr>
+              <w:t>) {</w:t>
+            </w:r>
           </w:p>
           <w:p>
             <w:pPr>
@@ -6069,6 +6029,62 @@
               <w:rPr>
                 <w:lang w:val="en-US"/>
               </w:rPr>
+              <w:t xml:space="preserve">        </w:t>
+            </w:r>
+            <w:proofErr w:type="spellStart"/>
+            <w:r>
+              <w:rPr>
+                <w:lang w:val="en-US"/>
+              </w:rPr>
+              <w:t>cout</w:t>
+            </w:r>
+            <w:proofErr w:type="spellEnd"/>
+            <w:r>
+              <w:rPr>
+                <w:lang w:val="en-US"/>
+              </w:rPr>
+              <w:t xml:space="preserve"> &lt;&lt; a.</w:t>
+            </w:r>
+            <w:proofErr w:type="gramStart"/>
+            <w:r>
+              <w:rPr>
+                <w:lang w:val="en-US"/>
+              </w:rPr>
+              <w:t>info(</w:t>
+            </w:r>
+            <w:proofErr w:type="gramEnd"/>
+            <w:r>
+              <w:rPr>
+                <w:lang w:val="en-US"/>
+              </w:rPr>
+              <w:t>) &lt;&lt; "\n";</w:t>
+            </w:r>
+          </w:p>
+          <w:p>
+            <w:pPr>
+              <w:pStyle w:val="Codestyle"/>
+              <w:rPr>
+                <w:lang w:val="en-US"/>
+              </w:rPr>
+            </w:pPr>
+            <w:r>
+              <w:rPr>
+                <w:lang w:val="en-US"/>
+              </w:rPr>
+              <w:t xml:space="preserve">    }</w:t>
+            </w:r>
+          </w:p>
+          <w:p>
+            <w:pPr>
+              <w:pStyle w:val="Codestyle"/>
+              <w:rPr>
+                <w:lang w:val="en-US"/>
+              </w:rPr>
+            </w:pPr>
+            <w:r>
+              <w:rPr>
+                <w:lang w:val="en-US"/>
+              </w:rPr>
               <w:t>}</w:t>
             </w:r>
           </w:p>
@@ -6091,14 +6107,14 @@
               <w:rPr>
                 <w:lang w:val="en-US"/>
               </w:rPr>
-              <w:t xml:space="preserve">void </w:t>
+              <w:t xml:space="preserve">int </w:t>
             </w:r>
             <w:proofErr w:type="spellStart"/>
             <w:r>
               <w:rPr>
                 <w:lang w:val="en-US"/>
               </w:rPr>
-              <w:t>print_vec</w:t>
+              <w:t>write_vec</w:t>
             </w:r>
             <w:proofErr w:type="spellEnd"/>
             <w:r>
@@ -6106,6 +6122,238 @@
                 <w:lang w:val="en-US"/>
               </w:rPr>
               <w:t xml:space="preserve">(vector&lt;bill&gt;&amp; </w:t>
+            </w:r>
+            <w:proofErr w:type="spellStart"/>
+            <w:r>
+              <w:rPr>
+                <w:lang w:val="en-US"/>
+              </w:rPr>
+              <w:t>vec</w:t>
+            </w:r>
+            <w:proofErr w:type="spellEnd"/>
+            <w:r>
+              <w:rPr>
+                <w:lang w:val="en-US"/>
+              </w:rPr>
+              <w:t>, string output) {</w:t>
+            </w:r>
+          </w:p>
+          <w:p>
+            <w:pPr>
+              <w:pStyle w:val="Codestyle"/>
+              <w:rPr>
+                <w:lang w:val="en-US"/>
+              </w:rPr>
+            </w:pPr>
+            <w:r>
+              <w:rPr>
+                <w:lang w:val="en-US"/>
+              </w:rPr>
+              <w:t xml:space="preserve">    </w:t>
+            </w:r>
+            <w:proofErr w:type="spellStart"/>
+            <w:r>
+              <w:rPr>
+                <w:lang w:val="en-US"/>
+              </w:rPr>
+              <w:t>ofstream</w:t>
+            </w:r>
+            <w:proofErr w:type="spellEnd"/>
+            <w:r>
+              <w:rPr>
+                <w:lang w:val="en-US"/>
+              </w:rPr>
+              <w:t xml:space="preserve"> </w:t>
+            </w:r>
+            <w:proofErr w:type="spellStart"/>
+            <w:r>
+              <w:rPr>
+                <w:lang w:val="en-US"/>
+              </w:rPr>
+              <w:t>fout</w:t>
+            </w:r>
+            <w:proofErr w:type="spellEnd"/>
+            <w:r>
+              <w:rPr>
+                <w:lang w:val="en-US"/>
+              </w:rPr>
+              <w:t>(output);</w:t>
+            </w:r>
+          </w:p>
+          <w:p>
+            <w:pPr>
+              <w:pStyle w:val="Codestyle"/>
+              <w:rPr>
+                <w:lang w:val="en-US"/>
+              </w:rPr>
+            </w:pPr>
+            <w:r>
+              <w:rPr>
+                <w:lang w:val="en-US"/>
+              </w:rPr>
+              <w:t xml:space="preserve">    if </w:t>
+            </w:r>
+            <w:proofErr w:type="gramStart"/>
+            <w:r>
+              <w:rPr>
+                <w:lang w:val="en-US"/>
+              </w:rPr>
+              <w:t>(!</w:t>
+            </w:r>
+            <w:proofErr w:type="spellStart"/>
+            <w:r>
+              <w:rPr>
+                <w:lang w:val="en-US"/>
+              </w:rPr>
+              <w:t>fout</w:t>
+            </w:r>
+            <w:proofErr w:type="spellEnd"/>
+            <w:proofErr w:type="gramEnd"/>
+            <w:r>
+              <w:rPr>
+                <w:lang w:val="en-US"/>
+              </w:rPr>
+              <w:t>) {</w:t>
+            </w:r>
+          </w:p>
+          <w:p>
+            <w:pPr>
+              <w:pStyle w:val="Codestyle"/>
+              <w:rPr>
+                <w:lang w:val="en-US"/>
+              </w:rPr>
+            </w:pPr>
+            <w:r>
+              <w:rPr>
+                <w:lang w:val="en-US"/>
+              </w:rPr>
+              <w:t xml:space="preserve">        </w:t>
+            </w:r>
+            <w:proofErr w:type="spellStart"/>
+            <w:r>
+              <w:rPr>
+                <w:lang w:val="en-US"/>
+              </w:rPr>
+              <w:t>cout</w:t>
+            </w:r>
+            <w:proofErr w:type="spellEnd"/>
+            <w:r>
+              <w:rPr>
+                <w:lang w:val="en-US"/>
+              </w:rPr>
+              <w:t xml:space="preserve"> &lt;&lt; "Output file is not open!";</w:t>
+            </w:r>
+          </w:p>
+          <w:p>
+            <w:pPr>
+              <w:pStyle w:val="Codestyle"/>
+              <w:rPr>
+                <w:lang w:val="en-US"/>
+              </w:rPr>
+            </w:pPr>
+            <w:r>
+              <w:rPr>
+                <w:lang w:val="en-US"/>
+              </w:rPr>
+              <w:t xml:space="preserve">        return -1;</w:t>
+            </w:r>
+          </w:p>
+          <w:p>
+            <w:pPr>
+              <w:pStyle w:val="Codestyle"/>
+              <w:rPr>
+                <w:lang w:val="en-US"/>
+              </w:rPr>
+            </w:pPr>
+            <w:r>
+              <w:rPr>
+                <w:lang w:val="en-US"/>
+              </w:rPr>
+              <w:t xml:space="preserve">    }</w:t>
+            </w:r>
+          </w:p>
+          <w:p>
+            <w:pPr>
+              <w:pStyle w:val="Codestyle"/>
+              <w:rPr>
+                <w:lang w:val="en-US"/>
+              </w:rPr>
+            </w:pPr>
+            <w:r>
+              <w:rPr>
+                <w:lang w:val="en-US"/>
+              </w:rPr>
+              <w:t xml:space="preserve">    for (auto </w:t>
+            </w:r>
+            <w:proofErr w:type="gramStart"/>
+            <w:r>
+              <w:rPr>
+                <w:lang w:val="en-US"/>
+              </w:rPr>
+              <w:t>a :</w:t>
+            </w:r>
+            <w:proofErr w:type="gramEnd"/>
+            <w:r>
+              <w:rPr>
+                <w:lang w:val="en-US"/>
+              </w:rPr>
+              <w:t xml:space="preserve"> </w:t>
+            </w:r>
+            <w:proofErr w:type="spellStart"/>
+            <w:r>
+              <w:rPr>
+                <w:lang w:val="en-US"/>
+              </w:rPr>
+              <w:t>vec</w:t>
+            </w:r>
+            <w:proofErr w:type="spellEnd"/>
+            <w:r>
+              <w:rPr>
+                <w:lang w:val="en-US"/>
+              </w:rPr>
+              <w:t>) {</w:t>
+            </w:r>
+          </w:p>
+          <w:p>
+            <w:pPr>
+              <w:pStyle w:val="Codestyle"/>
+              <w:rPr>
+                <w:lang w:val="en-US"/>
+              </w:rPr>
+            </w:pPr>
+            <w:r>
+              <w:rPr>
+                <w:lang w:val="en-US"/>
+              </w:rPr>
+              <w:t xml:space="preserve">        string temp = a.</w:t>
+            </w:r>
+            <w:proofErr w:type="gramStart"/>
+            <w:r>
+              <w:rPr>
+                <w:lang w:val="en-US"/>
+              </w:rPr>
+              <w:t>info(</w:t>
+            </w:r>
+            <w:proofErr w:type="gramEnd"/>
+            <w:r>
+              <w:rPr>
+                <w:lang w:val="en-US"/>
+              </w:rPr>
+              <w:t>);</w:t>
+            </w:r>
+          </w:p>
+          <w:p>
+            <w:pPr>
+              <w:pStyle w:val="Codestyle"/>
+              <w:rPr>
+                <w:lang w:val="en-US"/>
+              </w:rPr>
+            </w:pPr>
+            <w:r>
+              <w:rPr>
+                <w:lang w:val="en-US"/>
+              </w:rPr>
+              <w:t xml:space="preserve">        </w:t>
             </w:r>
             <w:proofErr w:type="spellStart"/>
             <w:proofErr w:type="gramStart"/>
@@ -6113,16 +6361,44 @@
               <w:rPr>
                 <w:lang w:val="en-US"/>
               </w:rPr>
-              <w:t>vec</w:t>
+              <w:t>fout.write</w:t>
             </w:r>
             <w:proofErr w:type="spellEnd"/>
-            <w:r>
-              <w:rPr>
-                <w:lang w:val="en-US"/>
-              </w:rPr>
-              <w:t>) {</w:t>
-            </w:r>
             <w:proofErr w:type="gramEnd"/>
+            <w:r>
+              <w:rPr>
+                <w:lang w:val="en-US"/>
+              </w:rPr>
+              <w:t>(a.info().</w:t>
+            </w:r>
+            <w:proofErr w:type="spellStart"/>
+            <w:r>
+              <w:rPr>
+                <w:lang w:val="en-US"/>
+              </w:rPr>
+              <w:t>c_str</w:t>
+            </w:r>
+            <w:proofErr w:type="spellEnd"/>
+            <w:r>
+              <w:rPr>
+                <w:lang w:val="en-US"/>
+              </w:rPr>
+              <w:t xml:space="preserve">(), </w:t>
+            </w:r>
+            <w:proofErr w:type="spellStart"/>
+            <w:r>
+              <w:rPr>
+                <w:lang w:val="en-US"/>
+              </w:rPr>
+              <w:t>sizeof</w:t>
+            </w:r>
+            <w:proofErr w:type="spellEnd"/>
+            <w:r>
+              <w:rPr>
+                <w:lang w:val="en-US"/>
+              </w:rPr>
+              <w:t>(a.info()));</w:t>
+            </w:r>
           </w:p>
           <w:p>
             <w:pPr>
@@ -6135,21 +6411,99 @@
               <w:rPr>
                 <w:lang w:val="en-US"/>
               </w:rPr>
-              <w:t xml:space="preserve">    for (auto </w:t>
+              <w:t xml:space="preserve">    }</w:t>
+            </w:r>
+          </w:p>
+          <w:p>
+            <w:pPr>
+              <w:pStyle w:val="Codestyle"/>
+              <w:rPr>
+                <w:lang w:val="en-US"/>
+              </w:rPr>
+            </w:pPr>
+            <w:r>
+              <w:rPr>
+                <w:lang w:val="en-US"/>
+              </w:rPr>
+              <w:t xml:space="preserve">    return 0;</w:t>
+            </w:r>
+          </w:p>
+          <w:p>
+            <w:pPr>
+              <w:pStyle w:val="Codestyle"/>
+              <w:rPr>
+                <w:lang w:val="en-US"/>
+              </w:rPr>
+            </w:pPr>
+            <w:r>
+              <w:rPr>
+                <w:lang w:val="en-US"/>
+              </w:rPr>
+              <w:t>}</w:t>
+            </w:r>
+          </w:p>
+          <w:p>
+            <w:pPr>
+              <w:pStyle w:val="Codestyle"/>
+              <w:rPr>
+                <w:lang w:val="en-US"/>
+              </w:rPr>
+            </w:pPr>
+          </w:p>
+          <w:p>
+            <w:pPr>
+              <w:pStyle w:val="Codestyle"/>
+              <w:rPr>
+                <w:lang w:val="en-US"/>
+              </w:rPr>
+            </w:pPr>
+            <w:r>
+              <w:rPr>
+                <w:lang w:val="en-US"/>
+              </w:rPr>
+              <w:t xml:space="preserve">int </w:t>
             </w:r>
             <w:proofErr w:type="gramStart"/>
             <w:r>
               <w:rPr>
                 <w:lang w:val="en-US"/>
               </w:rPr>
-              <w:t>a :</w:t>
+              <w:t>main(</w:t>
             </w:r>
             <w:proofErr w:type="gramEnd"/>
             <w:r>
               <w:rPr>
                 <w:lang w:val="en-US"/>
               </w:rPr>
-              <w:t xml:space="preserve"> </w:t>
+              <w:t>)</w:t>
+            </w:r>
+          </w:p>
+          <w:p>
+            <w:pPr>
+              <w:pStyle w:val="Codestyle"/>
+              <w:rPr>
+                <w:lang w:val="en-US"/>
+              </w:rPr>
+            </w:pPr>
+            <w:r>
+              <w:rPr>
+                <w:lang w:val="en-US"/>
+              </w:rPr>
+              <w:t>{</w:t>
+            </w:r>
+          </w:p>
+          <w:p>
+            <w:pPr>
+              <w:pStyle w:val="Codestyle"/>
+              <w:rPr>
+                <w:lang w:val="en-US"/>
+              </w:rPr>
+            </w:pPr>
+            <w:r>
+              <w:rPr>
+                <w:lang w:val="en-US"/>
+              </w:rPr>
+              <w:t xml:space="preserve">    </w:t>
             </w:r>
             <w:proofErr w:type="spellStart"/>
             <w:proofErr w:type="gramStart"/>
@@ -6157,6 +6511,192 @@
               <w:rPr>
                 <w:lang w:val="en-US"/>
               </w:rPr>
+              <w:t>setlocale</w:t>
+            </w:r>
+            <w:proofErr w:type="spellEnd"/>
+            <w:r>
+              <w:rPr>
+                <w:lang w:val="en-US"/>
+              </w:rPr>
+              <w:t>(</w:t>
+            </w:r>
+            <w:proofErr w:type="gramEnd"/>
+            <w:r>
+              <w:rPr>
+                <w:lang w:val="en-US"/>
+              </w:rPr>
+              <w:t>LC_ALL, "RU");</w:t>
+            </w:r>
+          </w:p>
+          <w:p>
+            <w:pPr>
+              <w:pStyle w:val="Codestyle"/>
+            </w:pPr>
+            <w:r>
+              <w:rPr>
+                <w:lang w:val="en-US"/>
+              </w:rPr>
+              <w:t xml:space="preserve">    string</w:t>
+            </w:r>
+            <w:r>
+              <w:t xml:space="preserve"> </w:t>
+            </w:r>
+            <w:r>
+              <w:rPr>
+                <w:lang w:val="en-US"/>
+              </w:rPr>
+              <w:t>input</w:t>
+            </w:r>
+            <w:r>
+              <w:t xml:space="preserve">, </w:t>
+            </w:r>
+            <w:r>
+              <w:rPr>
+                <w:lang w:val="en-US"/>
+              </w:rPr>
+              <w:t>output</w:t>
+            </w:r>
+            <w:r>
+              <w:t>;</w:t>
+            </w:r>
+          </w:p>
+          <w:p>
+            <w:pPr>
+              <w:pStyle w:val="Codestyle"/>
+            </w:pPr>
+            <w:r>
+              <w:t xml:space="preserve">    </w:t>
+            </w:r>
+            <w:proofErr w:type="spellStart"/>
+            <w:r>
+              <w:rPr>
+                <w:lang w:val="en-US"/>
+              </w:rPr>
+              <w:t>cout</w:t>
+            </w:r>
+            <w:proofErr w:type="spellEnd"/>
+            <w:r>
+              <w:t xml:space="preserve"> &lt;&lt; "Введите название входного </w:t>
+            </w:r>
+            <w:proofErr w:type="gramStart"/>
+            <w:r>
+              <w:t>файла:\</w:t>
+            </w:r>
+            <w:proofErr w:type="gramEnd"/>
+            <w:r>
+              <w:rPr>
+                <w:lang w:val="en-US"/>
+              </w:rPr>
+              <w:t>n</w:t>
+            </w:r>
+            <w:r>
+              <w:t>";</w:t>
+            </w:r>
+          </w:p>
+          <w:p>
+            <w:pPr>
+              <w:pStyle w:val="Codestyle"/>
+            </w:pPr>
+            <w:r>
+              <w:t xml:space="preserve">    </w:t>
+            </w:r>
+            <w:proofErr w:type="spellStart"/>
+            <w:r>
+              <w:rPr>
+                <w:lang w:val="en-US"/>
+              </w:rPr>
+              <w:t>cin</w:t>
+            </w:r>
+            <w:proofErr w:type="spellEnd"/>
+            <w:r>
+              <w:t xml:space="preserve"> &gt;&gt; </w:t>
+            </w:r>
+            <w:r>
+              <w:rPr>
+                <w:lang w:val="en-US"/>
+              </w:rPr>
+              <w:t>input</w:t>
+            </w:r>
+            <w:r>
+              <w:t>;</w:t>
+            </w:r>
+          </w:p>
+          <w:p>
+            <w:pPr>
+              <w:pStyle w:val="Codestyle"/>
+            </w:pPr>
+            <w:r>
+              <w:t xml:space="preserve">    </w:t>
+            </w:r>
+            <w:proofErr w:type="spellStart"/>
+            <w:r>
+              <w:rPr>
+                <w:lang w:val="en-US"/>
+              </w:rPr>
+              <w:t>cout</w:t>
+            </w:r>
+            <w:proofErr w:type="spellEnd"/>
+            <w:r>
+              <w:t xml:space="preserve"> &lt;&lt; "Введите название выходного </w:t>
+            </w:r>
+            <w:proofErr w:type="gramStart"/>
+            <w:r>
+              <w:t>файла:\</w:t>
+            </w:r>
+            <w:proofErr w:type="gramEnd"/>
+            <w:r>
+              <w:rPr>
+                <w:lang w:val="en-US"/>
+              </w:rPr>
+              <w:t>n</w:t>
+            </w:r>
+            <w:r>
+              <w:t>";</w:t>
+            </w:r>
+          </w:p>
+          <w:p>
+            <w:pPr>
+              <w:pStyle w:val="Codestyle"/>
+              <w:rPr>
+                <w:lang w:val="en-US"/>
+              </w:rPr>
+            </w:pPr>
+            <w:r>
+              <w:t xml:space="preserve">    </w:t>
+            </w:r>
+            <w:proofErr w:type="spellStart"/>
+            <w:r>
+              <w:rPr>
+                <w:lang w:val="en-US"/>
+              </w:rPr>
+              <w:t>cin</w:t>
+            </w:r>
+            <w:proofErr w:type="spellEnd"/>
+            <w:r>
+              <w:rPr>
+                <w:lang w:val="en-US"/>
+              </w:rPr>
+              <w:t xml:space="preserve"> &gt;&gt; output;</w:t>
+            </w:r>
+          </w:p>
+          <w:p>
+            <w:pPr>
+              <w:pStyle w:val="Codestyle"/>
+              <w:rPr>
+                <w:lang w:val="en-US"/>
+              </w:rPr>
+            </w:pPr>
+            <w:r>
+              <w:rPr>
+                <w:lang w:val="en-US"/>
+              </w:rPr>
+              <w:t xml:space="preserve">    vector&lt;bill&gt;</w:t>
+            </w:r>
+            <w:proofErr w:type="spellStart"/>
+            <w:r>
+              <w:rPr>
+                <w:lang w:val="en-US"/>
+              </w:rPr>
               <w:t>vec</w:t>
             </w:r>
             <w:proofErr w:type="spellEnd"/>
@@ -6164,9 +6704,58 @@
               <w:rPr>
                 <w:lang w:val="en-US"/>
               </w:rPr>
-              <w:t>) {</w:t>
-            </w:r>
+              <w:t>;</w:t>
+            </w:r>
+          </w:p>
+          <w:p>
+            <w:pPr>
+              <w:pStyle w:val="Codestyle"/>
+              <w:rPr>
+                <w:lang w:val="en-US"/>
+              </w:rPr>
+            </w:pPr>
+            <w:r>
+              <w:rPr>
+                <w:lang w:val="en-US"/>
+              </w:rPr>
+              <w:t xml:space="preserve">    </w:t>
+            </w:r>
+            <w:proofErr w:type="spellStart"/>
+            <w:r>
+              <w:rPr>
+                <w:lang w:val="en-US"/>
+              </w:rPr>
+              <w:t>read_</w:t>
+            </w:r>
+            <w:proofErr w:type="gramStart"/>
+            <w:r>
+              <w:rPr>
+                <w:lang w:val="en-US"/>
+              </w:rPr>
+              <w:t>vec</w:t>
+            </w:r>
+            <w:proofErr w:type="spellEnd"/>
+            <w:r>
+              <w:rPr>
+                <w:lang w:val="en-US"/>
+              </w:rPr>
+              <w:t>(</w:t>
+            </w:r>
+            <w:proofErr w:type="spellStart"/>
             <w:proofErr w:type="gramEnd"/>
+            <w:r>
+              <w:rPr>
+                <w:lang w:val="en-US"/>
+              </w:rPr>
+              <w:t>vec</w:t>
+            </w:r>
+            <w:proofErr w:type="spellEnd"/>
+            <w:r>
+              <w:rPr>
+                <w:lang w:val="en-US"/>
+              </w:rPr>
+              <w:t>, input);</w:t>
+            </w:r>
           </w:p>
           <w:p>
             <w:pPr>
@@ -6179,7 +6768,7 @@
               <w:rPr>
                 <w:lang w:val="en-US"/>
               </w:rPr>
-              <w:t xml:space="preserve">        </w:t>
+              <w:t xml:space="preserve">    </w:t>
             </w:r>
             <w:proofErr w:type="spellStart"/>
             <w:r>
@@ -6193,21 +6782,43 @@
               <w:rPr>
                 <w:lang w:val="en-US"/>
               </w:rPr>
-              <w:t xml:space="preserve"> &lt;&lt; a.</w:t>
-            </w:r>
+              <w:t xml:space="preserve"> &lt;&lt; "</w:t>
+            </w:r>
+            <w:proofErr w:type="spellStart"/>
+            <w:r>
+              <w:rPr>
+                <w:lang w:val="en-US"/>
+              </w:rPr>
+              <w:t>Содержание</w:t>
+            </w:r>
+            <w:proofErr w:type="spellEnd"/>
+            <w:r>
+              <w:rPr>
+                <w:lang w:val="en-US"/>
+              </w:rPr>
+              <w:t xml:space="preserve"> </w:t>
+            </w:r>
+            <w:proofErr w:type="spellStart"/>
             <w:proofErr w:type="gramStart"/>
             <w:r>
               <w:rPr>
                 <w:lang w:val="en-US"/>
               </w:rPr>
-              <w:t>info(</w:t>
+              <w:t>файла</w:t>
+            </w:r>
+            <w:proofErr w:type="spellEnd"/>
+            <w:r>
+              <w:rPr>
+                <w:lang w:val="en-US"/>
+              </w:rPr>
+              <w:t>:\</w:t>
             </w:r>
             <w:proofErr w:type="gramEnd"/>
             <w:r>
               <w:rPr>
                 <w:lang w:val="en-US"/>
               </w:rPr>
-              <w:t>) &lt;&lt; "\n";</w:t>
+              <w:t>n";</w:t>
             </w:r>
           </w:p>
           <w:p>
@@ -6221,149 +6832,43 @@
               <w:rPr>
                 <w:lang w:val="en-US"/>
               </w:rPr>
-              <w:t xml:space="preserve">    }</w:t>
-            </w:r>
-          </w:p>
-          <w:p>
-            <w:pPr>
-              <w:pStyle w:val="Codestyle"/>
-              <w:rPr>
-                <w:lang w:val="en-US"/>
-              </w:rPr>
-            </w:pPr>
-            <w:r>
-              <w:rPr>
-                <w:lang w:val="en-US"/>
-              </w:rPr>
-              <w:t>}</w:t>
-            </w:r>
-          </w:p>
-          <w:p>
-            <w:pPr>
-              <w:pStyle w:val="Codestyle"/>
-              <w:rPr>
-                <w:lang w:val="en-US"/>
-              </w:rPr>
-            </w:pPr>
-          </w:p>
-          <w:p>
-            <w:pPr>
-              <w:pStyle w:val="Codestyle"/>
-              <w:rPr>
-                <w:lang w:val="en-US"/>
-              </w:rPr>
-            </w:pPr>
-            <w:r>
-              <w:rPr>
-                <w:lang w:val="en-US"/>
-              </w:rPr>
-              <w:t xml:space="preserve">int </w:t>
+              <w:t xml:space="preserve">    for (int </w:t>
             </w:r>
             <w:proofErr w:type="spellStart"/>
             <w:r>
               <w:rPr>
                 <w:lang w:val="en-US"/>
               </w:rPr>
-              <w:t>write_vec</w:t>
+              <w:t>i</w:t>
             </w:r>
             <w:proofErr w:type="spellEnd"/>
             <w:r>
               <w:rPr>
                 <w:lang w:val="en-US"/>
               </w:rPr>
-              <w:t xml:space="preserve">(vector&lt;bill&gt;&amp; </w:t>
+              <w:t xml:space="preserve"> = 0; </w:t>
             </w:r>
             <w:proofErr w:type="spellStart"/>
             <w:r>
               <w:rPr>
                 <w:lang w:val="en-US"/>
               </w:rPr>
-              <w:t>vec</w:t>
+              <w:t>i</w:t>
             </w:r>
             <w:proofErr w:type="spellEnd"/>
             <w:r>
               <w:rPr>
                 <w:lang w:val="en-US"/>
               </w:rPr>
-              <w:t>, string output) {</w:t>
-            </w:r>
-          </w:p>
-          <w:p>
-            <w:pPr>
-              <w:pStyle w:val="Codestyle"/>
-              <w:rPr>
-                <w:lang w:val="en-US"/>
-              </w:rPr>
-            </w:pPr>
-            <w:r>
-              <w:rPr>
-                <w:lang w:val="en-US"/>
-              </w:rPr>
-              <w:t xml:space="preserve">    </w:t>
+              <w:t xml:space="preserve"> &lt; </w:t>
             </w:r>
             <w:proofErr w:type="spellStart"/>
-            <w:r>
-              <w:rPr>
-                <w:lang w:val="en-US"/>
-              </w:rPr>
-              <w:t>ofstream</w:t>
-            </w:r>
-            <w:proofErr w:type="spellEnd"/>
-            <w:r>
-              <w:rPr>
-                <w:lang w:val="en-US"/>
-              </w:rPr>
-              <w:t xml:space="preserve"> </w:t>
-            </w:r>
-            <w:proofErr w:type="spellStart"/>
-            <w:r>
-              <w:rPr>
-                <w:lang w:val="en-US"/>
-              </w:rPr>
-              <w:t>fout</w:t>
-            </w:r>
-            <w:proofErr w:type="spellEnd"/>
-            <w:r>
-              <w:rPr>
-                <w:lang w:val="en-US"/>
-              </w:rPr>
-              <w:t>(output</w:t>
-            </w:r>
             <w:proofErr w:type="gramStart"/>
             <w:r>
               <w:rPr>
                 <w:lang w:val="en-US"/>
               </w:rPr>
-              <w:t>);</w:t>
-            </w:r>
-            <w:proofErr w:type="gramEnd"/>
-          </w:p>
-          <w:p>
-            <w:pPr>
-              <w:pStyle w:val="Codestyle"/>
-              <w:rPr>
-                <w:lang w:val="en-US"/>
-              </w:rPr>
-            </w:pPr>
-            <w:r>
-              <w:rPr>
-                <w:lang w:val="en-US"/>
-              </w:rPr>
-              <w:t xml:space="preserve">    if </w:t>
-            </w:r>
-            <w:proofErr w:type="gramStart"/>
-            <w:r>
-              <w:rPr>
-                <w:lang w:val="en-US"/>
-              </w:rPr>
-              <w:t>(!</w:t>
-            </w:r>
-            <w:proofErr w:type="spellStart"/>
-            <w:r>
-              <w:rPr>
-                <w:lang w:val="en-US"/>
-              </w:rPr>
-              <w:t>fout</w:t>
+              <w:t>vec.size</w:t>
             </w:r>
             <w:proofErr w:type="spellEnd"/>
             <w:proofErr w:type="gramEnd"/>
@@ -6371,7 +6876,21 @@
               <w:rPr>
                 <w:lang w:val="en-US"/>
               </w:rPr>
-              <w:t>) {</w:t>
+              <w:t xml:space="preserve">(); </w:t>
+            </w:r>
+            <w:proofErr w:type="spellStart"/>
+            <w:r>
+              <w:rPr>
+                <w:lang w:val="en-US"/>
+              </w:rPr>
+              <w:t>i</w:t>
+            </w:r>
+            <w:proofErr w:type="spellEnd"/>
+            <w:r>
+              <w:rPr>
+                <w:lang w:val="en-US"/>
+              </w:rPr>
+              <w:t>++)</w:t>
             </w:r>
           </w:p>
           <w:p>
@@ -6385,93 +6904,265 @@
               <w:rPr>
                 <w:lang w:val="en-US"/>
               </w:rPr>
-              <w:t xml:space="preserve">        </w:t>
+              <w:t xml:space="preserve">    </w:t>
             </w:r>
             <w:proofErr w:type="spellStart"/>
             <w:r>
               <w:rPr>
                 <w:lang w:val="en-US"/>
               </w:rPr>
+              <w:t>print_vec</w:t>
+            </w:r>
+            <w:proofErr w:type="spellEnd"/>
+            <w:r>
+              <w:rPr>
+                <w:lang w:val="en-US"/>
+              </w:rPr>
+              <w:t>(</w:t>
+            </w:r>
+            <w:proofErr w:type="spellStart"/>
+            <w:r>
+              <w:rPr>
+                <w:lang w:val="en-US"/>
+              </w:rPr>
+              <w:t>vec</w:t>
+            </w:r>
+            <w:proofErr w:type="spellEnd"/>
+            <w:r>
+              <w:rPr>
+                <w:lang w:val="en-US"/>
+              </w:rPr>
+              <w:t>);</w:t>
+            </w:r>
+          </w:p>
+          <w:p>
+            <w:pPr>
+              <w:pStyle w:val="Codestyle"/>
+              <w:rPr>
+                <w:lang w:val="en-US"/>
+              </w:rPr>
+            </w:pPr>
+            <w:r>
+              <w:rPr>
+                <w:lang w:val="en-US"/>
+              </w:rPr>
+              <w:t xml:space="preserve">    </w:t>
+            </w:r>
+            <w:proofErr w:type="spellStart"/>
+            <w:r>
+              <w:rPr>
+                <w:lang w:val="en-US"/>
+              </w:rPr>
+              <w:t>sort</w:t>
+            </w:r>
+            <w:r>
+              <w:rPr>
+                <w:lang w:val="en-US"/>
+              </w:rPr>
+              <w:t>_</w:t>
+            </w:r>
+            <w:r>
+              <w:rPr>
+                <w:lang w:val="en-US"/>
+              </w:rPr>
+              <w:t>vec</w:t>
+            </w:r>
+            <w:proofErr w:type="spellEnd"/>
+            <w:r>
+              <w:rPr>
+                <w:lang w:val="en-US"/>
+              </w:rPr>
+              <w:t>(</w:t>
+            </w:r>
+            <w:proofErr w:type="spellStart"/>
+            <w:r>
+              <w:rPr>
+                <w:lang w:val="en-US"/>
+              </w:rPr>
+              <w:t>vec</w:t>
+            </w:r>
+            <w:proofErr w:type="spellEnd"/>
+            <w:r>
+              <w:rPr>
+                <w:lang w:val="en-US"/>
+              </w:rPr>
+              <w:t>);</w:t>
+            </w:r>
+          </w:p>
+          <w:p>
+            <w:pPr>
+              <w:pStyle w:val="Codestyle"/>
+            </w:pPr>
+            <w:r>
+              <w:rPr>
+                <w:lang w:val="en-US"/>
+              </w:rPr>
+              <w:t xml:space="preserve">    </w:t>
+            </w:r>
+            <w:proofErr w:type="spellStart"/>
+            <w:r>
+              <w:rPr>
+                <w:lang w:val="en-US"/>
+              </w:rPr>
               <w:t>cout</w:t>
             </w:r>
             <w:proofErr w:type="spellEnd"/>
             <w:r>
-              <w:rPr>
-                <w:lang w:val="en-US"/>
-              </w:rPr>
-              <w:t xml:space="preserve"> &lt;&lt; "Output file is not open!</w:t>
+              <w:t xml:space="preserve"> &lt;&lt; "Отсортированные </w:t>
             </w:r>
             <w:proofErr w:type="gramStart"/>
             <w:r>
-              <w:rPr>
-                <w:lang w:val="en-US"/>
-              </w:rPr>
+              <w:t>значения:\</w:t>
+            </w:r>
+            <w:proofErr w:type="gramEnd"/>
+            <w:r>
+              <w:rPr>
+                <w:lang w:val="en-US"/>
+              </w:rPr>
+              <w:t>n</w:t>
+            </w:r>
+            <w:r>
               <w:t>";</w:t>
             </w:r>
-            <w:proofErr w:type="gramEnd"/>
           </w:p>
           <w:p>
             <w:pPr>
               <w:pStyle w:val="Codestyle"/>
-              <w:rPr>
-                <w:lang w:val="en-US"/>
-              </w:rPr>
-            </w:pPr>
-            <w:r>
-              <w:rPr>
-                <w:lang w:val="en-US"/>
-              </w:rPr>
-              <w:t xml:space="preserve">        return </w:t>
-            </w:r>
-            <w:proofErr w:type="gramStart"/>
-            <w:r>
-              <w:rPr>
-                <w:lang w:val="en-US"/>
-              </w:rPr>
-              <w:t>-1;</w:t>
-            </w:r>
-            <w:proofErr w:type="gramEnd"/>
+            </w:pPr>
+            <w:r>
+              <w:t xml:space="preserve">    </w:t>
+            </w:r>
+            <w:r>
+              <w:rPr>
+                <w:lang w:val="en-US"/>
+              </w:rPr>
+              <w:t>print</w:t>
+            </w:r>
+            <w:r>
+              <w:t>_</w:t>
+            </w:r>
+            <w:proofErr w:type="spellStart"/>
+            <w:r>
+              <w:rPr>
+                <w:lang w:val="en-US"/>
+              </w:rPr>
+              <w:t>vec</w:t>
+            </w:r>
+            <w:proofErr w:type="spellEnd"/>
+            <w:r>
+              <w:t>(</w:t>
+            </w:r>
+            <w:proofErr w:type="spellStart"/>
+            <w:r>
+              <w:rPr>
+                <w:lang w:val="en-US"/>
+              </w:rPr>
+              <w:t>vec</w:t>
+            </w:r>
+            <w:proofErr w:type="spellEnd"/>
+            <w:r>
+              <w:t>);</w:t>
+            </w:r>
           </w:p>
           <w:p>
             <w:pPr>
               <w:pStyle w:val="Codestyle"/>
-              <w:rPr>
-                <w:lang w:val="en-US"/>
-              </w:rPr>
-            </w:pPr>
-            <w:r>
-              <w:rPr>
-                <w:lang w:val="en-US"/>
-              </w:rPr>
-              <w:t xml:space="preserve">    }</w:t>
+            </w:pPr>
+            <w:r>
+              <w:t xml:space="preserve">    </w:t>
+            </w:r>
+            <w:proofErr w:type="spellStart"/>
+            <w:r>
+              <w:rPr>
+                <w:lang w:val="en-US"/>
+              </w:rPr>
+              <w:t>cout</w:t>
+            </w:r>
+            <w:proofErr w:type="spellEnd"/>
+            <w:r>
+              <w:t xml:space="preserve"> &lt;&lt; "Введите номер чека: \</w:t>
+            </w:r>
+            <w:r>
+              <w:rPr>
+                <w:lang w:val="en-US"/>
+              </w:rPr>
+              <w:t>n</w:t>
+            </w:r>
+            <w:r>
+              <w:t>";</w:t>
             </w:r>
           </w:p>
           <w:p>
             <w:pPr>
               <w:pStyle w:val="Codestyle"/>
-              <w:rPr>
-                <w:lang w:val="en-US"/>
-              </w:rPr>
-            </w:pPr>
-            <w:r>
-              <w:rPr>
-                <w:lang w:val="en-US"/>
-              </w:rPr>
-              <w:t xml:space="preserve">    for (auto </w:t>
-            </w:r>
-            <w:proofErr w:type="gramStart"/>
-            <w:r>
-              <w:rPr>
-                <w:lang w:val="en-US"/>
-              </w:rPr>
-              <w:t>a :</w:t>
-            </w:r>
-            <w:proofErr w:type="gramEnd"/>
-            <w:r>
-              <w:rPr>
-                <w:lang w:val="en-US"/>
-              </w:rPr>
+            </w:pPr>
+            <w:r>
+              <w:t xml:space="preserve">    </w:t>
+            </w:r>
+            <w:r>
+              <w:rPr>
+                <w:lang w:val="en-US"/>
+              </w:rPr>
+              <w:t>int</w:t>
+            </w:r>
+            <w:r>
               <w:t xml:space="preserve"> </w:t>
+            </w:r>
+            <w:r>
+              <w:rPr>
+                <w:lang w:val="en-US"/>
+              </w:rPr>
+              <w:t>n</w:t>
+            </w:r>
+            <w:r>
+              <w:t>;</w:t>
+            </w:r>
+          </w:p>
+          <w:p>
+            <w:pPr>
+              <w:pStyle w:val="Codestyle"/>
+            </w:pPr>
+            <w:r>
+              <w:t xml:space="preserve">    </w:t>
+            </w:r>
+            <w:proofErr w:type="spellStart"/>
+            <w:r>
+              <w:rPr>
+                <w:lang w:val="en-US"/>
+              </w:rPr>
+              <w:t>cin</w:t>
+            </w:r>
+            <w:proofErr w:type="spellEnd"/>
+            <w:r>
+              <w:t xml:space="preserve"> &gt;&gt; </w:t>
+            </w:r>
+            <w:r>
+              <w:rPr>
+                <w:lang w:val="en-US"/>
+              </w:rPr>
+              <w:t>n</w:t>
+            </w:r>
+            <w:r>
+              <w:t>;</w:t>
+            </w:r>
+          </w:p>
+          <w:p>
+            <w:pPr>
+              <w:pStyle w:val="Codestyle"/>
+            </w:pPr>
+            <w:r>
+              <w:t xml:space="preserve">    </w:t>
+            </w:r>
+            <w:proofErr w:type="spellStart"/>
+            <w:r>
+              <w:rPr>
+                <w:lang w:val="en-US"/>
+              </w:rPr>
+              <w:t>cout</w:t>
+            </w:r>
+            <w:proofErr w:type="spellEnd"/>
+            <w:r>
+              <w:t xml:space="preserve"> &lt;&lt; "Информация о чеке под введенным номером: " &lt;&lt; </w:t>
             </w:r>
             <w:proofErr w:type="spellStart"/>
             <w:proofErr w:type="gramStart"/>
@@ -6483,12 +7174,56 @@
             </w:r>
             <w:proofErr w:type="spellEnd"/>
             <w:r>
-              <w:rPr>
-                <w:lang w:val="en-US"/>
-              </w:rPr>
-              <w:t>) {</w:t>
+              <w:t>[</w:t>
             </w:r>
             <w:proofErr w:type="gramEnd"/>
+            <w:r>
+              <w:rPr>
+                <w:lang w:val="en-US"/>
+              </w:rPr>
+              <w:t>bin</w:t>
+            </w:r>
+            <w:r>
+              <w:t>_</w:t>
+            </w:r>
+            <w:r>
+              <w:rPr>
+                <w:lang w:val="en-US"/>
+              </w:rPr>
+              <w:t>search</w:t>
+            </w:r>
+            <w:r>
+              <w:t>(</w:t>
+            </w:r>
+            <w:proofErr w:type="spellStart"/>
+            <w:r>
+              <w:rPr>
+                <w:lang w:val="en-US"/>
+              </w:rPr>
+              <w:t>vec</w:t>
+            </w:r>
+            <w:proofErr w:type="spellEnd"/>
+            <w:r>
+              <w:t xml:space="preserve">, </w:t>
+            </w:r>
+            <w:r>
+              <w:rPr>
+                <w:lang w:val="en-US"/>
+              </w:rPr>
+              <w:t>n</w:t>
+            </w:r>
+            <w:r>
+              <w:t>)].</w:t>
+            </w:r>
+            <w:r>
+              <w:rPr>
+                <w:lang w:val="en-US"/>
+              </w:rPr>
+              <w:t>info</w:t>
+            </w:r>
+            <w:r>
+              <w:t>();</w:t>
+            </w:r>
           </w:p>
           <w:p>
             <w:pPr>
@@ -6498,414 +7233,14 @@
               </w:rPr>
             </w:pPr>
             <w:r>
-              <w:rPr>
-                <w:lang w:val="en-US"/>
-              </w:rPr>
-              <w:t xml:space="preserve">        string temp = a.</w:t>
-            </w:r>
-            <w:proofErr w:type="gramStart"/>
-            <w:r>
-              <w:rPr>
-                <w:lang w:val="en-US"/>
-              </w:rPr>
-              <w:t>info(</w:t>
-            </w:r>
-            <w:proofErr w:type="gramEnd"/>
-            <w:r>
-              <w:rPr>
-                <w:lang w:val="en-US"/>
-              </w:rPr>
-              <w:t>);</w:t>
-            </w:r>
-          </w:p>
-          <w:p>
-            <w:pPr>
-              <w:pStyle w:val="Codestyle"/>
-              <w:rPr>
-                <w:lang w:val="en-US"/>
-              </w:rPr>
-            </w:pPr>
-            <w:r>
-              <w:rPr>
-                <w:lang w:val="en-US"/>
-              </w:rPr>
-              <w:t xml:space="preserve">        </w:t>
+              <w:t xml:space="preserve">    </w:t>
             </w:r>
             <w:proofErr w:type="spellStart"/>
-            <w:proofErr w:type="gramStart"/>
-            <w:r>
-              <w:rPr>
-                <w:lang w:val="en-US"/>
-              </w:rPr>
-              <w:t>fout.write</w:t>
-            </w:r>
-            <w:proofErr w:type="spellEnd"/>
-            <w:proofErr w:type="gramEnd"/>
-            <w:r>
-              <w:rPr>
-                <w:lang w:val="en-US"/>
-              </w:rPr>
-              <w:t>(a.info().</w:t>
-            </w:r>
-            <w:proofErr w:type="spellStart"/>
-            <w:r>
-              <w:rPr>
-                <w:lang w:val="en-US"/>
-              </w:rPr>
-              <w:t>c_str</w:t>
-            </w:r>
-            <w:proofErr w:type="spellEnd"/>
-            <w:r>
-              <w:rPr>
-                <w:lang w:val="en-US"/>
-              </w:rPr>
-              <w:t xml:space="preserve">(), </w:t>
-            </w:r>
-            <w:proofErr w:type="spellStart"/>
-            <w:r>
-              <w:rPr>
-                <w:lang w:val="en-US"/>
-              </w:rPr>
-              <w:t>sizeof</w:t>
-            </w:r>
-            <w:proofErr w:type="spellEnd"/>
-            <w:r>
-              <w:rPr>
-                <w:lang w:val="en-US"/>
-              </w:rPr>
-              <w:t>(a.info()));</w:t>
-            </w:r>
-          </w:p>
-          <w:p>
-            <w:pPr>
-              <w:pStyle w:val="Codestyle"/>
-              <w:rPr>
-                <w:lang w:val="en-US"/>
-              </w:rPr>
-            </w:pPr>
-            <w:r>
-              <w:rPr>
-                <w:lang w:val="en-US"/>
-              </w:rPr>
-              <w:t xml:space="preserve">    }</w:t>
-            </w:r>
-          </w:p>
-          <w:p>
-            <w:pPr>
-              <w:pStyle w:val="Codestyle"/>
-              <w:rPr>
-                <w:lang w:val="en-US"/>
-              </w:rPr>
-            </w:pPr>
-            <w:r>
-              <w:rPr>
-                <w:lang w:val="en-US"/>
-              </w:rPr>
-              <w:t xml:space="preserve">    return </w:t>
-            </w:r>
-            <w:proofErr w:type="gramStart"/>
-            <w:r>
-              <w:rPr>
-                <w:lang w:val="en-US"/>
-              </w:rPr>
-              <w:t>0;</w:t>
-            </w:r>
-            <w:proofErr w:type="gramEnd"/>
-          </w:p>
-          <w:p>
-            <w:pPr>
-              <w:pStyle w:val="Codestyle"/>
-              <w:rPr>
-                <w:lang w:val="en-US"/>
-              </w:rPr>
-            </w:pPr>
-            <w:r>
-              <w:rPr>
-                <w:lang w:val="en-US"/>
-              </w:rPr>
-              <w:t>}</w:t>
-            </w:r>
-          </w:p>
-          <w:p>
-            <w:pPr>
-              <w:pStyle w:val="Codestyle"/>
-              <w:rPr>
-                <w:lang w:val="en-US"/>
-              </w:rPr>
-            </w:pPr>
-          </w:p>
-          <w:p>
-            <w:pPr>
-              <w:pStyle w:val="Codestyle"/>
-              <w:rPr>
-                <w:lang w:val="en-US"/>
-              </w:rPr>
-            </w:pPr>
-            <w:r>
-              <w:rPr>
-                <w:lang w:val="en-US"/>
-              </w:rPr>
-              <w:t xml:space="preserve">int </w:t>
-            </w:r>
-            <w:proofErr w:type="gramStart"/>
-            <w:r>
-              <w:rPr>
-                <w:lang w:val="en-US"/>
-              </w:rPr>
-              <w:t>main(</w:t>
-            </w:r>
-            <w:proofErr w:type="gramEnd"/>
-            <w:r>
-              <w:rPr>
-                <w:lang w:val="en-US"/>
-              </w:rPr>
-              <w:t>)</w:t>
-            </w:r>
-          </w:p>
-          <w:p>
-            <w:pPr>
-              <w:pStyle w:val="Codestyle"/>
-              <w:rPr>
-                <w:lang w:val="en-US"/>
-              </w:rPr>
-            </w:pPr>
-            <w:r>
-              <w:rPr>
-                <w:lang w:val="en-US"/>
-              </w:rPr>
-              <w:t>{</w:t>
-            </w:r>
-          </w:p>
-          <w:p>
-            <w:pPr>
-              <w:pStyle w:val="Codestyle"/>
-              <w:rPr>
-                <w:lang w:val="en-US"/>
-              </w:rPr>
-            </w:pPr>
-            <w:r>
-              <w:rPr>
-                <w:lang w:val="en-US"/>
-              </w:rPr>
-              <w:t xml:space="preserve">    </w:t>
-            </w:r>
-            <w:proofErr w:type="spellStart"/>
-            <w:proofErr w:type="gramStart"/>
-            <w:r>
-              <w:rPr>
-                <w:lang w:val="en-US"/>
-              </w:rPr>
-              <w:t>setlocale</w:t>
-            </w:r>
-            <w:proofErr w:type="spellEnd"/>
-            <w:r>
-              <w:rPr>
-                <w:lang w:val="en-US"/>
-              </w:rPr>
-              <w:t>(</w:t>
-            </w:r>
-            <w:proofErr w:type="gramEnd"/>
-            <w:r>
-              <w:rPr>
-                <w:lang w:val="en-US"/>
-              </w:rPr>
-              <w:t>LC_ALL, "RU");</w:t>
-            </w:r>
-          </w:p>
-          <w:p>
-            <w:pPr>
-              <w:pStyle w:val="Codestyle"/>
-            </w:pPr>
-            <w:r>
-              <w:rPr>
-                <w:lang w:val="en-US"/>
-              </w:rPr>
-              <w:t xml:space="preserve">    </w:t>
-            </w:r>
-            <w:proofErr w:type="spellStart"/>
-            <w:r>
-              <w:t>string</w:t>
-            </w:r>
-            <w:proofErr w:type="spellEnd"/>
-            <w:r>
-              <w:t xml:space="preserve"> </w:t>
-            </w:r>
-            <w:proofErr w:type="spellStart"/>
-            <w:r>
-              <w:t>input</w:t>
-            </w:r>
-            <w:proofErr w:type="spellEnd"/>
-            <w:r>
-              <w:t xml:space="preserve">, </w:t>
-            </w:r>
-            <w:proofErr w:type="spellStart"/>
-            <w:r>
-              <w:t>output</w:t>
-            </w:r>
-            <w:proofErr w:type="spellEnd"/>
-            <w:r>
-              <w:t>;</w:t>
-            </w:r>
-          </w:p>
-          <w:p>
-            <w:pPr>
-              <w:pStyle w:val="Codestyle"/>
-            </w:pPr>
-            <w:r>
-              <w:t xml:space="preserve">    </w:t>
-            </w:r>
-            <w:proofErr w:type="spellStart"/>
-            <w:r>
-              <w:t>cout</w:t>
-            </w:r>
-            <w:proofErr w:type="spellEnd"/>
-            <w:r>
-              <w:t xml:space="preserve"> </w:t>
-            </w:r>
-            <w:proofErr w:type="gramStart"/>
-            <w:r>
-              <w:t>&lt;&lt; "</w:t>
-            </w:r>
-            <w:proofErr w:type="gramEnd"/>
-            <w:r>
-              <w:t>Введите название входного файла:\n";</w:t>
-            </w:r>
-          </w:p>
-          <w:p>
-            <w:pPr>
-              <w:pStyle w:val="Codestyle"/>
-            </w:pPr>
-            <w:r>
-              <w:t xml:space="preserve">    </w:t>
-            </w:r>
-            <w:proofErr w:type="spellStart"/>
-            <w:proofErr w:type="gramStart"/>
-            <w:r>
-              <w:t>cin</w:t>
-            </w:r>
-            <w:proofErr w:type="spellEnd"/>
-            <w:r>
-              <w:t xml:space="preserve"> &gt;</w:t>
-            </w:r>
-            <w:proofErr w:type="gramEnd"/>
-            <w:r>
-              <w:t xml:space="preserve">&gt; </w:t>
-            </w:r>
-            <w:proofErr w:type="spellStart"/>
-            <w:r>
-              <w:t>input</w:t>
-            </w:r>
-            <w:proofErr w:type="spellEnd"/>
-            <w:r>
-              <w:t>;</w:t>
-            </w:r>
-          </w:p>
-          <w:p>
-            <w:pPr>
-              <w:pStyle w:val="Codestyle"/>
-            </w:pPr>
-            <w:r>
-              <w:t xml:space="preserve">    </w:t>
-            </w:r>
-            <w:proofErr w:type="spellStart"/>
-            <w:r>
-              <w:t>cout</w:t>
-            </w:r>
-            <w:proofErr w:type="spellEnd"/>
-            <w:r>
-              <w:t xml:space="preserve"> </w:t>
-            </w:r>
-            <w:proofErr w:type="gramStart"/>
-            <w:r>
-              <w:t>&lt;&lt; "</w:t>
-            </w:r>
-            <w:proofErr w:type="gramEnd"/>
-            <w:r>
-              <w:t>Введите название выходного файла:\n";</w:t>
-            </w:r>
-          </w:p>
-          <w:p>
-            <w:pPr>
-              <w:pStyle w:val="Codestyle"/>
-              <w:rPr>
-                <w:lang w:val="en-US"/>
-              </w:rPr>
-            </w:pPr>
-            <w:r>
-              <w:t xml:space="preserve">    </w:t>
-            </w:r>
-            <w:proofErr w:type="spellStart"/>
-            <w:r>
-              <w:rPr>
-                <w:lang w:val="en-US"/>
-              </w:rPr>
-              <w:t>cin</w:t>
-            </w:r>
-            <w:proofErr w:type="spellEnd"/>
-            <w:r>
-              <w:rPr>
-                <w:lang w:val="en-US"/>
-              </w:rPr>
-              <w:t xml:space="preserve"> &gt;&gt; </w:t>
-            </w:r>
-            <w:proofErr w:type="gramStart"/>
-            <w:r>
-              <w:rPr>
-                <w:lang w:val="en-US"/>
-              </w:rPr>
-              <w:t>output;</w:t>
-            </w:r>
-            <w:proofErr w:type="gramEnd"/>
-          </w:p>
-          <w:p>
-            <w:pPr>
-              <w:pStyle w:val="Codestyle"/>
-              <w:rPr>
-                <w:lang w:val="en-US"/>
-              </w:rPr>
-            </w:pPr>
-            <w:r>
-              <w:rPr>
-                <w:lang w:val="en-US"/>
-              </w:rPr>
-              <w:t xml:space="preserve">    vector&lt;bill&gt;</w:t>
-            </w:r>
-            <w:proofErr w:type="spellStart"/>
-            <w:proofErr w:type="gramStart"/>
-            <w:r>
-              <w:rPr>
-                <w:lang w:val="en-US"/>
-              </w:rPr>
-              <w:t>vec</w:t>
-            </w:r>
-            <w:proofErr w:type="spellEnd"/>
-            <w:r>
-              <w:rPr>
-                <w:lang w:val="en-US"/>
-              </w:rPr>
-              <w:t>;</w:t>
-            </w:r>
-            <w:proofErr w:type="gramEnd"/>
-          </w:p>
-          <w:p>
-            <w:pPr>
-              <w:pStyle w:val="Codestyle"/>
-              <w:rPr>
-                <w:lang w:val="en-US"/>
-              </w:rPr>
-            </w:pPr>
-            <w:r>
-              <w:rPr>
-                <w:lang w:val="en-US"/>
-              </w:rPr>
-              <w:t xml:space="preserve">    </w:t>
-            </w:r>
-            <w:proofErr w:type="spellStart"/>
-            <w:r>
-              <w:rPr>
-                <w:lang w:val="en-US"/>
-              </w:rPr>
-              <w:t>read_</w:t>
+            <w:r>
+              <w:rPr>
+                <w:lang w:val="en-US"/>
+              </w:rPr>
+              <w:t>write_</w:t>
             </w:r>
             <w:proofErr w:type="gramStart"/>
             <w:r>
@@ -6934,389 +7269,17 @@
               <w:rPr>
                 <w:lang w:val="en-US"/>
               </w:rPr>
-              <w:t>, input);</w:t>
+              <w:t>, output);</w:t>
             </w:r>
           </w:p>
           <w:p>
             <w:pPr>
               <w:pStyle w:val="Codestyle"/>
-              <w:rPr>
-                <w:lang w:val="en-US"/>
-              </w:rPr>
-            </w:pPr>
-            <w:r>
-              <w:rPr>
-                <w:lang w:val="en-US"/>
-              </w:rPr>
-              <w:t xml:space="preserve">    </w:t>
-            </w:r>
-            <w:proofErr w:type="spellStart"/>
-            <w:r>
-              <w:rPr>
-                <w:lang w:val="en-US"/>
-              </w:rPr>
-              <w:t>sort_vec</w:t>
-            </w:r>
-            <w:proofErr w:type="spellEnd"/>
-            <w:r>
-              <w:rPr>
-                <w:lang w:val="en-US"/>
-              </w:rPr>
-              <w:t>(</w:t>
-            </w:r>
-            <w:proofErr w:type="spellStart"/>
-            <w:r>
-              <w:rPr>
-                <w:lang w:val="en-US"/>
-              </w:rPr>
-              <w:t>vec</w:t>
-            </w:r>
-            <w:proofErr w:type="spellEnd"/>
-            <w:proofErr w:type="gramStart"/>
-            <w:r>
-              <w:rPr>
-                <w:lang w:val="en-US"/>
-              </w:rPr>
-              <w:t>);</w:t>
-            </w:r>
-            <w:proofErr w:type="gramEnd"/>
-          </w:p>
-          <w:p>
-            <w:pPr>
-              <w:pStyle w:val="Codestyle"/>
-              <w:rPr>
-                <w:lang w:val="en-US"/>
-              </w:rPr>
-            </w:pPr>
-            <w:r>
-              <w:rPr>
-                <w:lang w:val="en-US"/>
-              </w:rPr>
-              <w:t xml:space="preserve">    </w:t>
-            </w:r>
-            <w:proofErr w:type="spellStart"/>
-            <w:r>
-              <w:rPr>
-                <w:lang w:val="en-US"/>
-              </w:rPr>
-              <w:t>print_vec</w:t>
-            </w:r>
-            <w:proofErr w:type="spellEnd"/>
-            <w:r>
-              <w:rPr>
-                <w:lang w:val="en-US"/>
-              </w:rPr>
-              <w:t>(</w:t>
-            </w:r>
-            <w:proofErr w:type="spellStart"/>
-            <w:r>
-              <w:rPr>
-                <w:lang w:val="en-US"/>
-              </w:rPr>
-              <w:t>vec</w:t>
-            </w:r>
-            <w:proofErr w:type="spellEnd"/>
-            <w:proofErr w:type="gramStart"/>
-            <w:r>
-              <w:rPr>
-                <w:lang w:val="en-US"/>
-              </w:rPr>
-              <w:t>);</w:t>
-            </w:r>
-            <w:proofErr w:type="gramEnd"/>
-          </w:p>
-          <w:p>
-            <w:pPr>
-              <w:pStyle w:val="Codestyle"/>
-              <w:rPr>
-                <w:lang w:val="en-US"/>
-              </w:rPr>
-            </w:pPr>
-            <w:r>
-              <w:rPr>
-                <w:lang w:val="en-US"/>
-              </w:rPr>
-              <w:t xml:space="preserve">    </w:t>
-            </w:r>
-            <w:proofErr w:type="spellStart"/>
-            <w:r>
-              <w:rPr>
-                <w:lang w:val="en-US"/>
-              </w:rPr>
-              <w:t>cout</w:t>
-            </w:r>
-            <w:proofErr w:type="spellEnd"/>
-            <w:r>
-              <w:rPr>
-                <w:lang w:val="en-US"/>
-              </w:rPr>
-              <w:t xml:space="preserve"> &lt;&lt; "</w:t>
-            </w:r>
-            <w:r>
-              <w:t>Введите</w:t>
-            </w:r>
-            <w:r>
-              <w:rPr>
-                <w:lang w:val="en-US"/>
-              </w:rPr>
-              <w:t xml:space="preserve"> </w:t>
-            </w:r>
-            <w:r>
-              <w:t>номер</w:t>
-            </w:r>
-            <w:r>
-              <w:rPr>
-                <w:lang w:val="en-US"/>
-              </w:rPr>
-              <w:t xml:space="preserve"> </w:t>
-            </w:r>
-            <w:r>
-              <w:t>чека</w:t>
-            </w:r>
-            <w:r>
-              <w:rPr>
-                <w:lang w:val="en-US"/>
-              </w:rPr>
-              <w:t>: \n</w:t>
-            </w:r>
-            <w:proofErr w:type="gramStart"/>
-            <w:r>
-              <w:rPr>
-                <w:lang w:val="en-US"/>
-              </w:rPr>
-              <w:t>";</w:t>
-            </w:r>
-            <w:proofErr w:type="gramEnd"/>
-          </w:p>
-          <w:p>
-            <w:pPr>
-              <w:pStyle w:val="Codestyle"/>
-              <w:rPr>
-                <w:lang w:val="en-US"/>
-              </w:rPr>
-            </w:pPr>
-            <w:r>
-              <w:rPr>
-                <w:lang w:val="en-US"/>
-              </w:rPr>
-              <w:t xml:space="preserve">    int </w:t>
-            </w:r>
-            <w:proofErr w:type="gramStart"/>
-            <w:r>
-              <w:rPr>
-                <w:lang w:val="en-US"/>
-              </w:rPr>
-              <w:t>n;</w:t>
-            </w:r>
-            <w:proofErr w:type="gramEnd"/>
-          </w:p>
-          <w:p>
-            <w:pPr>
-              <w:pStyle w:val="Codestyle"/>
-              <w:rPr>
-                <w:lang w:val="en-US"/>
-              </w:rPr>
-            </w:pPr>
-            <w:r>
-              <w:rPr>
-                <w:lang w:val="en-US"/>
-              </w:rPr>
-              <w:t xml:space="preserve">    </w:t>
-            </w:r>
-            <w:proofErr w:type="spellStart"/>
-            <w:r>
-              <w:rPr>
-                <w:lang w:val="en-US"/>
-              </w:rPr>
-              <w:t>cin</w:t>
-            </w:r>
-            <w:proofErr w:type="spellEnd"/>
-            <w:r>
-              <w:rPr>
-                <w:lang w:val="en-US"/>
-              </w:rPr>
-              <w:t xml:space="preserve"> &gt;&gt; </w:t>
-            </w:r>
-            <w:proofErr w:type="gramStart"/>
-            <w:r>
-              <w:rPr>
-                <w:lang w:val="en-US"/>
-              </w:rPr>
-              <w:t>n;</w:t>
-            </w:r>
-            <w:proofErr w:type="gramEnd"/>
-          </w:p>
-          <w:p>
-            <w:pPr>
-              <w:pStyle w:val="Codestyle"/>
-              <w:rPr>
-                <w:lang w:val="en-US"/>
-              </w:rPr>
-            </w:pPr>
-            <w:r>
-              <w:rPr>
-                <w:lang w:val="en-US"/>
-              </w:rPr>
-              <w:t xml:space="preserve">    </w:t>
-            </w:r>
-            <w:proofErr w:type="spellStart"/>
-            <w:r>
-              <w:rPr>
-                <w:lang w:val="en-US"/>
-              </w:rPr>
-              <w:t>cout</w:t>
-            </w:r>
-            <w:proofErr w:type="spellEnd"/>
-            <w:r>
-              <w:rPr>
-                <w:lang w:val="en-US"/>
-              </w:rPr>
-              <w:t xml:space="preserve"> &lt;&lt; "</w:t>
-            </w:r>
-            <w:r>
-              <w:t>Информация</w:t>
-            </w:r>
-            <w:r>
-              <w:rPr>
-                <w:lang w:val="en-US"/>
-              </w:rPr>
-              <w:t xml:space="preserve"> </w:t>
-            </w:r>
-            <w:r>
-              <w:t>о</w:t>
-            </w:r>
-            <w:r>
-              <w:rPr>
-                <w:lang w:val="en-US"/>
-              </w:rPr>
-              <w:t xml:space="preserve"> </w:t>
-            </w:r>
-            <w:r>
-              <w:t>чеке</w:t>
-            </w:r>
-            <w:r>
-              <w:rPr>
-                <w:lang w:val="en-US"/>
-              </w:rPr>
-              <w:t xml:space="preserve"> </w:t>
-            </w:r>
-            <w:r>
-              <w:t>под</w:t>
-            </w:r>
-            <w:r>
-              <w:rPr>
-                <w:lang w:val="en-US"/>
-              </w:rPr>
-              <w:t xml:space="preserve"> </w:t>
-            </w:r>
-            <w:r>
-              <w:t>введенным</w:t>
-            </w:r>
-            <w:r>
-              <w:rPr>
-                <w:lang w:val="en-US"/>
-              </w:rPr>
-              <w:t xml:space="preserve"> </w:t>
-            </w:r>
-            <w:r>
-              <w:t>номером</w:t>
-            </w:r>
-            <w:r>
-              <w:rPr>
-                <w:lang w:val="en-US"/>
-              </w:rPr>
-              <w:t xml:space="preserve">: " &lt;&lt; </w:t>
-            </w:r>
-            <w:proofErr w:type="spellStart"/>
-            <w:proofErr w:type="gramStart"/>
-            <w:r>
-              <w:rPr>
-                <w:lang w:val="en-US"/>
-              </w:rPr>
-              <w:t>vec</w:t>
-            </w:r>
-            <w:proofErr w:type="spellEnd"/>
-            <w:r>
-              <w:rPr>
-                <w:lang w:val="en-US"/>
-              </w:rPr>
-              <w:t>[</w:t>
-            </w:r>
-            <w:proofErr w:type="spellStart"/>
-            <w:proofErr w:type="gramEnd"/>
-            <w:r>
-              <w:rPr>
-                <w:lang w:val="en-US"/>
-              </w:rPr>
-              <w:t>bin_search</w:t>
-            </w:r>
-            <w:proofErr w:type="spellEnd"/>
-            <w:r>
-              <w:rPr>
-                <w:lang w:val="en-US"/>
-              </w:rPr>
-              <w:t>(</w:t>
-            </w:r>
-            <w:proofErr w:type="spellStart"/>
-            <w:r>
-              <w:rPr>
-                <w:lang w:val="en-US"/>
-              </w:rPr>
-              <w:t>vec</w:t>
-            </w:r>
-            <w:proofErr w:type="spellEnd"/>
-            <w:r>
-              <w:rPr>
-                <w:lang w:val="en-US"/>
-              </w:rPr>
-              <w:t>, n)].info();</w:t>
-            </w:r>
-          </w:p>
-          <w:p>
-            <w:pPr>
-              <w:pStyle w:val="Codestyle"/>
-            </w:pPr>
-            <w:r>
-              <w:rPr>
-                <w:lang w:val="en-US"/>
-              </w:rPr>
-              <w:t xml:space="preserve">    </w:t>
-            </w:r>
-            <w:proofErr w:type="spellStart"/>
-            <w:r>
-              <w:t>write_</w:t>
-            </w:r>
-            <w:proofErr w:type="gramStart"/>
-            <w:r>
-              <w:t>vec</w:t>
-            </w:r>
-            <w:proofErr w:type="spellEnd"/>
-            <w:r>
-              <w:t>(</w:t>
-            </w:r>
-            <w:proofErr w:type="spellStart"/>
-            <w:proofErr w:type="gramEnd"/>
-            <w:r>
-              <w:t>vec</w:t>
-            </w:r>
-            <w:proofErr w:type="spellEnd"/>
-            <w:r>
-              <w:t xml:space="preserve">, </w:t>
-            </w:r>
-            <w:proofErr w:type="spellStart"/>
-            <w:r>
-              <w:t>output</w:t>
-            </w:r>
-            <w:proofErr w:type="spellEnd"/>
-            <w:r>
-              <w:t>);</w:t>
-            </w:r>
-          </w:p>
-          <w:p>
-            <w:pPr>
-              <w:pStyle w:val="Codestyle"/>
-            </w:pPr>
-            <w:r>
+            </w:pPr>
+            <w:r>
+              <w:rPr>
+                <w:lang w:val="en-US"/>
+              </w:rPr>
               <w:t>}</w:t>
             </w:r>
           </w:p>
@@ -7359,19 +7322,17 @@
     </w:p>
     <w:p>
       <w:pPr>
-        <w:pStyle w:val="a5"/>
-        <w:ind w:firstLine="0"/>
-        <w:jc w:val="center"/>
+        <w:pStyle w:val="af1"/>
       </w:pPr>
       <w:r>
         <w:rPr>
           <w:noProof/>
         </w:rPr>
         <w:drawing>
-          <wp:inline distT="0" distB="0" distL="0" distR="0" wp14:anchorId="572D7F09" wp14:editId="076F501E">
-            <wp:extent cx="5410955" cy="1819529"/>
-            <wp:effectExtent l="0" t="0" r="0" b="9525"/>
-            <wp:docPr id="15" name="Рисунок 15"/>
+          <wp:inline distT="0" distB="0" distL="0" distR="0" wp14:anchorId="1727D624" wp14:editId="6E4EE563">
+            <wp:extent cx="1838582" cy="562053"/>
+            <wp:effectExtent l="0" t="0" r="9525" b="0"/>
+            <wp:docPr id="16" name="Рисунок 16"/>
             <wp:cNvGraphicFramePr>
               <a:graphicFrameLocks xmlns:a="http://schemas.openxmlformats.org/drawingml/2006/main" noChangeAspect="1"/>
             </wp:cNvGraphicFramePr>
@@ -7391,7 +7352,7 @@
                   <pic:spPr>
                     <a:xfrm>
                       <a:off x="0" y="0"/>
-                      <a:ext cx="5410955" cy="1819529"/>
+                      <a:ext cx="1838582" cy="562053"/>
                     </a:xfrm>
                     <a:prstGeom prst="rect">
                       <a:avLst/>
@@ -7412,37 +7373,27 @@
         <w:t>Рисунок 4.</w:t>
       </w:r>
       <w:r>
+        <w:rPr>
+          <w:lang w:val="en-US"/>
+        </w:rPr>
         <w:t>1</w:t>
       </w:r>
       <w:r>
-        <w:t xml:space="preserve"> – Пример работы программы</w:t>
-      </w:r>
-      <w:r>
-        <w:t xml:space="preserve"> </w:t>
-      </w:r>
-      <w:r>
-        <w:t xml:space="preserve">– </w:t>
-      </w:r>
-      <w:r>
-        <w:t>поиск индекса числа 2</w:t>
-      </w:r>
-      <w:r>
-        <w:t>.</w:t>
-      </w:r>
-    </w:p>
-    <w:p>
-      <w:pPr>
-        <w:pStyle w:val="af1"/>
-      </w:pPr>
-      <w:r>
-        <w:rPr>
-          <w:noProof/>
-        </w:rPr>
+        <w:t xml:space="preserve"> – Содержание текстового файла.</w:t>
+      </w:r>
+    </w:p>
+    <w:p>
+      <w:pPr>
+        <w:pStyle w:val="a5"/>
+        <w:ind w:firstLine="0"/>
+        <w:jc w:val="center"/>
+      </w:pPr>
+      <w:r>
         <w:drawing>
-          <wp:inline distT="0" distB="0" distL="0" distR="0" wp14:anchorId="503C84AF" wp14:editId="3CBAFBA6">
-            <wp:extent cx="1838582" cy="562053"/>
-            <wp:effectExtent l="0" t="0" r="9525" b="0"/>
-            <wp:docPr id="16" name="Рисунок 16"/>
+          <wp:inline distT="0" distB="0" distL="0" distR="0" wp14:anchorId="446235F9" wp14:editId="06BD684E">
+            <wp:extent cx="5706271" cy="2781688"/>
+            <wp:effectExtent l="0" t="0" r="8890" b="0"/>
+            <wp:docPr id="2" name="Рисунок 2"/>
             <wp:cNvGraphicFramePr>
               <a:graphicFrameLocks xmlns:a="http://schemas.openxmlformats.org/drawingml/2006/main" noChangeAspect="1"/>
             </wp:cNvGraphicFramePr>
@@ -7462,7 +7413,7 @@
                   <pic:spPr>
                     <a:xfrm>
                       <a:off x="0" y="0"/>
-                      <a:ext cx="1838582" cy="562053"/>
+                      <a:ext cx="5706271" cy="2781688"/>
                     </a:xfrm>
                     <a:prstGeom prst="rect">
                       <a:avLst/>
@@ -7480,10 +7431,22 @@
         <w:pStyle w:val="af1"/>
       </w:pPr>
       <w:r>
-        <w:t xml:space="preserve">Рисунок 4.2 – </w:t>
-      </w:r>
-      <w:r>
-        <w:t>Содержание текстового файла</w:t>
+        <w:t>Рисунок 4.</w:t>
+      </w:r>
+      <w:r>
+        <w:t>2</w:t>
+      </w:r>
+      <w:r>
+        <w:t xml:space="preserve"> – Пример работы программы</w:t>
+      </w:r>
+      <w:r>
+        <w:t xml:space="preserve"> </w:t>
+      </w:r>
+      <w:r>
+        <w:t xml:space="preserve">– </w:t>
+      </w:r>
+      <w:r>
+        <w:t>поиск индекса числа 2</w:t>
       </w:r>
       <w:r>
         <w:t>.</w:t>
@@ -7625,15 +7588,7 @@
         <w:t>1. </w:t>
       </w:r>
       <w:r>
-        <w:t xml:space="preserve">Лозовский </w:t>
-      </w:r>
-      <w:proofErr w:type="gramStart"/>
-      <w:r>
-        <w:t>В.В.</w:t>
-      </w:r>
-      <w:proofErr w:type="gramEnd"/>
-      <w:r>
-        <w:t xml:space="preserve"> Алгоритмические основы обработки данных</w:t>
+        <w:t>Лозовский В.В. Алгоритмические основы обработки данных</w:t>
       </w:r>
       <w:r>
         <w:t>: у</w:t>
@@ -7666,13 +7621,8 @@
       <w:r>
         <w:t> </w:t>
       </w:r>
-      <w:proofErr w:type="gramStart"/>
-      <w:r>
-        <w:t>О.В.</w:t>
-      </w:r>
-      <w:proofErr w:type="gramEnd"/>
-      <w:r>
-        <w:t xml:space="preserve"> Алгоритмические основы обработки данных: методические указания / Платонова</w:t>
+      <w:r>
+        <w:t>О.В. Алгоритмические основы обработки данных: методические указания / Платонова</w:t>
       </w:r>
       <w:r>
         <w:t> О.В.</w:t>
@@ -7700,22 +7650,32 @@
       <w:r>
         <w:t>3. </w:t>
       </w:r>
+      <w:proofErr w:type="spellStart"/>
       <w:r>
         <w:t>Белик</w:t>
       </w:r>
+      <w:proofErr w:type="spellEnd"/>
       <w:r>
         <w:t xml:space="preserve"> </w:t>
       </w:r>
       <w:r>
-        <w:t xml:space="preserve">А.Г. Алгоритмы и структуры данных: учебное пособие / А.Г. Белик, </w:t>
-      </w:r>
-      <w:proofErr w:type="gramStart"/>
-      <w:r>
-        <w:t>В.Н.</w:t>
-      </w:r>
-      <w:proofErr w:type="gramEnd"/>
-      <w:r>
-        <w:t xml:space="preserve"> Цыганенко. — Омск: ОмГТУ, 2022. — 104 с. — ISBN 978-5-8149-3498-7. — Текст: электронный // Лань: электронно-библиотечная система. — URL: https://e.lanbook.com/book/343688 (дата обращения: </w:t>
+        <w:t xml:space="preserve">А.Г. Алгоритмы и структуры данных: учебное пособие / А.Г. </w:t>
+      </w:r>
+      <w:proofErr w:type="spellStart"/>
+      <w:r>
+        <w:t>Белик</w:t>
+      </w:r>
+      <w:proofErr w:type="spellEnd"/>
+      <w:r>
+        <w:t xml:space="preserve">, В.Н. Цыганенко. — Омск: </w:t>
+      </w:r>
+      <w:proofErr w:type="spellStart"/>
+      <w:r>
+        <w:t>ОмГТУ</w:t>
+      </w:r>
+      <w:proofErr w:type="spellEnd"/>
+      <w:r>
+        <w:t xml:space="preserve">, 2022. — 104 с. — ISBN 978-5-8149-3498-7. — Текст: электронный // Лань: электронно-библиотечная система. — URL: https://e.lanbook.com/book/343688 (дата обращения: </w:t>
       </w:r>
       <w:r>
         <w:t>23</w:t>
@@ -7740,13 +7700,8 @@
       <w:r>
         <w:t xml:space="preserve"> </w:t>
       </w:r>
-      <w:proofErr w:type="gramStart"/>
-      <w:r>
-        <w:t>Л.А.</w:t>
-      </w:r>
-      <w:proofErr w:type="gramEnd"/>
-      <w:r>
-        <w:t xml:space="preserve"> Структуры и алгоритмы обработки данных / Л.А. Павлов, Н.В. Первова. — 2-е изд., стер. — Санкт-Петербург: Лань, 2022. — 256 с. — ISBN 978-5-507-44105-1. — Текст: электронный // Лань: электронно-библиотечная система. — URL: https://e.lanbook.com/book/207563 (дата обращения: </w:t>
+      <w:r>
+        <w:t xml:space="preserve">Л.А. Структуры и алгоритмы обработки данных / Л.А. Павлов, Н.В. Первова. — 2-е изд., стер. — Санкт-Петербург: Лань, 2022. — 256 с. — ISBN 978-5-507-44105-1. — Текст: электронный // Лань: электронно-библиотечная система. — URL: https://e.lanbook.com/book/207563 (дата обращения: </w:t>
       </w:r>
       <w:r>
         <w:t>23</w:t>
@@ -7771,13 +7726,8 @@
       <w:r>
         <w:t xml:space="preserve"> </w:t>
       </w:r>
-      <w:proofErr w:type="gramStart"/>
-      <w:r>
-        <w:t>Е.Р.</w:t>
-      </w:r>
-      <w:proofErr w:type="gramEnd"/>
-      <w:r>
-        <w:t xml:space="preserve"> Алгоритмы и структуры данных: учебное пособие / Е.Р.</w:t>
+      <w:r>
+        <w:t>Е.Р. Алгоритмы и структуры данных: учебное пособие / Е.Р.</w:t>
       </w:r>
       <w:r>
         <w:t> </w:t>
@@ -7805,29 +7755,6 @@
       <w:r>
         <w:t>)</w:t>
       </w:r>
-    </w:p>
-    <w:p>
-      <w:pPr>
-        <w:pStyle w:val="a5"/>
-      </w:pPr>
-    </w:p>
-    <w:p>
-      <w:pPr>
-        <w:pStyle w:val="a5"/>
-        <w:rPr>
-          <w:sz w:val="44"/>
-          <w:szCs w:val="44"/>
-        </w:rPr>
-      </w:pPr>
-    </w:p>
-    <w:p>
-      <w:pPr>
-        <w:pStyle w:val="a5"/>
-        <w:rPr>
-          <w:sz w:val="44"/>
-          <w:szCs w:val="44"/>
-        </w:rPr>
-      </w:pPr>
     </w:p>
     <w:sectPr>
       <w:footerReference w:type="default" r:id="rId20"/>
@@ -7840,7 +7767,7 @@
 </file>
 
 <file path=word/endnotes.xml><?xml version="1.0" encoding="utf-8"?>
-<w:endnotes xmlns:wpc="http://schemas.microsoft.com/office/word/2010/wordprocessingCanvas" xmlns:cx="http://schemas.microsoft.com/office/drawing/2014/chartex" xmlns:cx1="http://schemas.microsoft.com/office/drawing/2015/9/8/chartex" xmlns:cx2="http://schemas.microsoft.com/office/drawing/2015/10/21/chartex" xmlns:cx3="http://schemas.microsoft.com/office/drawing/2016/5/9/chartex" xmlns:cx4="http://schemas.microsoft.com/office/drawing/2016/5/10/chartex" xmlns:cx5="http://schemas.microsoft.com/office/drawing/2016/5/11/chartex" xmlns:cx6="http://schemas.microsoft.com/office/drawing/2016/5/12/chartex" xmlns:cx7="http://schemas.microsoft.com/office/drawing/2016/5/13/chartex" xmlns:cx8="http://schemas.microsoft.com/office/drawing/2016/5/14/chartex" xmlns:mc="http://schemas.openxmlformats.org/markup-compatibility/2006" xmlns:aink="http://schemas.microsoft.com/office/drawing/2016/ink" xmlns:am3d="http://schemas.microsoft.com/office/drawing/2017/model3d" xmlns:o="urn:schemas-microsoft-com:office:office" xmlns:oel="http://schemas.microsoft.com/office/2019/extlst" xmlns:r="http://schemas.openxmlformats.org/officeDocument/2006/relationships" xmlns:m="http://schemas.openxmlformats.org/officeDocument/2006/math" xmlns:v="urn:schemas-microsoft-com:vml" xmlns:wp14="http://schemas.microsoft.com/office/word/2010/wordprocessingDrawing" xmlns:wp="http://schemas.openxmlformats.org/drawingml/2006/wordprocessingDrawing" xmlns:w10="urn:schemas-microsoft-com:office:word" xmlns:w="http://schemas.openxmlformats.org/wordprocessingml/2006/main" xmlns:w14="http://schemas.microsoft.com/office/word/2010/wordml" xmlns:w15="http://schemas.microsoft.com/office/word/2012/wordml" xmlns:w16cex="http://schemas.microsoft.com/office/word/2018/wordml/cex" xmlns:w16cid="http://schemas.microsoft.com/office/word/2016/wordml/cid" xmlns:w16="http://schemas.microsoft.com/office/word/2018/wordml" xmlns:w16du="http://schemas.microsoft.com/office/word/2023/wordml/word16du" xmlns:w16sdtdh="http://schemas.microsoft.com/office/word/2020/wordml/sdtdatahash" xmlns:w16se="http://schemas.microsoft.com/office/word/2015/wordml/symex" xmlns:wpg="http://schemas.microsoft.com/office/word/2010/wordprocessingGroup" xmlns:wpi="http://schemas.microsoft.com/office/word/2010/wordprocessingInk" xmlns:wne="http://schemas.microsoft.com/office/word/2006/wordml" xmlns:wps="http://schemas.microsoft.com/office/word/2010/wordprocessingShape" mc:Ignorable="w14 w15 w16se w16cid w16 w16cex w16sdtdh w16du wp14">
+<w:endnotes xmlns:wpc="http://schemas.microsoft.com/office/word/2010/wordprocessingCanvas" xmlns:cx="http://schemas.microsoft.com/office/drawing/2014/chartex" xmlns:cx1="http://schemas.microsoft.com/office/drawing/2015/9/8/chartex" xmlns:cx2="http://schemas.microsoft.com/office/drawing/2015/10/21/chartex" xmlns:cx3="http://schemas.microsoft.com/office/drawing/2016/5/9/chartex" xmlns:cx4="http://schemas.microsoft.com/office/drawing/2016/5/10/chartex" xmlns:cx5="http://schemas.microsoft.com/office/drawing/2016/5/11/chartex" xmlns:cx6="http://schemas.microsoft.com/office/drawing/2016/5/12/chartex" xmlns:cx7="http://schemas.microsoft.com/office/drawing/2016/5/13/chartex" xmlns:cx8="http://schemas.microsoft.com/office/drawing/2016/5/14/chartex" xmlns:mc="http://schemas.openxmlformats.org/markup-compatibility/2006" xmlns:aink="http://schemas.microsoft.com/office/drawing/2016/ink" xmlns:am3d="http://schemas.microsoft.com/office/drawing/2017/model3d" xmlns:o="urn:schemas-microsoft-com:office:office" xmlns:r="http://schemas.openxmlformats.org/officeDocument/2006/relationships" xmlns:m="http://schemas.openxmlformats.org/officeDocument/2006/math" xmlns:v="urn:schemas-microsoft-com:vml" xmlns:wp14="http://schemas.microsoft.com/office/word/2010/wordprocessingDrawing" xmlns:wp="http://schemas.openxmlformats.org/drawingml/2006/wordprocessingDrawing" xmlns:w10="urn:schemas-microsoft-com:office:word" xmlns:w="http://schemas.openxmlformats.org/wordprocessingml/2006/main" xmlns:w14="http://schemas.microsoft.com/office/word/2010/wordml" xmlns:w15="http://schemas.microsoft.com/office/word/2012/wordml" xmlns:w16cex="http://schemas.microsoft.com/office/word/2018/wordml/cex" xmlns:w16cid="http://schemas.microsoft.com/office/word/2016/wordml/cid" xmlns:w16="http://schemas.microsoft.com/office/word/2018/wordml" xmlns:w16sdtdh="http://schemas.microsoft.com/office/word/2020/wordml/sdtdatahash" xmlns:w16se="http://schemas.microsoft.com/office/word/2015/wordml/symex" xmlns:wpg="http://schemas.microsoft.com/office/word/2010/wordprocessingGroup" xmlns:wpi="http://schemas.microsoft.com/office/word/2010/wordprocessingInk" xmlns:wne="http://schemas.microsoft.com/office/word/2006/wordml" xmlns:wps="http://schemas.microsoft.com/office/word/2010/wordprocessingShape" mc:Ignorable="w14 w15 w16se w16cid w16 w16cex w16sdtdh wp14">
   <w:endnote w:type="separator" w:id="-1">
     <w:p>
       <w:r>
@@ -7859,7 +7786,7 @@
 </file>
 
 <file path=word/footer1.xml><?xml version="1.0" encoding="utf-8"?>
-<w:ftr xmlns:wpc="http://schemas.microsoft.com/office/word/2010/wordprocessingCanvas" xmlns:cx="http://schemas.microsoft.com/office/drawing/2014/chartex" xmlns:cx1="http://schemas.microsoft.com/office/drawing/2015/9/8/chartex" xmlns:cx2="http://schemas.microsoft.com/office/drawing/2015/10/21/chartex" xmlns:cx3="http://schemas.microsoft.com/office/drawing/2016/5/9/chartex" xmlns:cx4="http://schemas.microsoft.com/office/drawing/2016/5/10/chartex" xmlns:cx5="http://schemas.microsoft.com/office/drawing/2016/5/11/chartex" xmlns:cx6="http://schemas.microsoft.com/office/drawing/2016/5/12/chartex" xmlns:cx7="http://schemas.microsoft.com/office/drawing/2016/5/13/chartex" xmlns:cx8="http://schemas.microsoft.com/office/drawing/2016/5/14/chartex" xmlns:mc="http://schemas.openxmlformats.org/markup-compatibility/2006" xmlns:aink="http://schemas.microsoft.com/office/drawing/2016/ink" xmlns:am3d="http://schemas.microsoft.com/office/drawing/2017/model3d" xmlns:o="urn:schemas-microsoft-com:office:office" xmlns:oel="http://schemas.microsoft.com/office/2019/extlst" xmlns:r="http://schemas.openxmlformats.org/officeDocument/2006/relationships" xmlns:m="http://schemas.openxmlformats.org/officeDocument/2006/math" xmlns:v="urn:schemas-microsoft-com:vml" xmlns:wp14="http://schemas.microsoft.com/office/word/2010/wordprocessingDrawing" xmlns:wp="http://schemas.openxmlformats.org/drawingml/2006/wordprocessingDrawing" xmlns:w10="urn:schemas-microsoft-com:office:word" xmlns:w="http://schemas.openxmlformats.org/wordprocessingml/2006/main" xmlns:w14="http://schemas.microsoft.com/office/word/2010/wordml" xmlns:w15="http://schemas.microsoft.com/office/word/2012/wordml" xmlns:w16cex="http://schemas.microsoft.com/office/word/2018/wordml/cex" xmlns:w16cid="http://schemas.microsoft.com/office/word/2016/wordml/cid" xmlns:w16="http://schemas.microsoft.com/office/word/2018/wordml" xmlns:w16du="http://schemas.microsoft.com/office/word/2023/wordml/word16du" xmlns:w16sdtdh="http://schemas.microsoft.com/office/word/2020/wordml/sdtdatahash" xmlns:w16se="http://schemas.microsoft.com/office/word/2015/wordml/symex" xmlns:wpg="http://schemas.microsoft.com/office/word/2010/wordprocessingGroup" xmlns:wpi="http://schemas.microsoft.com/office/word/2010/wordprocessingInk" xmlns:wne="http://schemas.microsoft.com/office/word/2006/wordml" xmlns:wps="http://schemas.microsoft.com/office/word/2010/wordprocessingShape" mc:Ignorable="w14 w15 w16se w16cid w16 w16cex w16sdtdh w16du wp14">
+<w:ftr xmlns:wpc="http://schemas.microsoft.com/office/word/2010/wordprocessingCanvas" xmlns:cx="http://schemas.microsoft.com/office/drawing/2014/chartex" xmlns:cx1="http://schemas.microsoft.com/office/drawing/2015/9/8/chartex" xmlns:cx2="http://schemas.microsoft.com/office/drawing/2015/10/21/chartex" xmlns:cx3="http://schemas.microsoft.com/office/drawing/2016/5/9/chartex" xmlns:cx4="http://schemas.microsoft.com/office/drawing/2016/5/10/chartex" xmlns:cx5="http://schemas.microsoft.com/office/drawing/2016/5/11/chartex" xmlns:cx6="http://schemas.microsoft.com/office/drawing/2016/5/12/chartex" xmlns:cx7="http://schemas.microsoft.com/office/drawing/2016/5/13/chartex" xmlns:cx8="http://schemas.microsoft.com/office/drawing/2016/5/14/chartex" xmlns:mc="http://schemas.openxmlformats.org/markup-compatibility/2006" xmlns:aink="http://schemas.microsoft.com/office/drawing/2016/ink" xmlns:am3d="http://schemas.microsoft.com/office/drawing/2017/model3d" xmlns:o="urn:schemas-microsoft-com:office:office" xmlns:r="http://schemas.openxmlformats.org/officeDocument/2006/relationships" xmlns:m="http://schemas.openxmlformats.org/officeDocument/2006/math" xmlns:v="urn:schemas-microsoft-com:vml" xmlns:wp14="http://schemas.microsoft.com/office/word/2010/wordprocessingDrawing" xmlns:wp="http://schemas.openxmlformats.org/drawingml/2006/wordprocessingDrawing" xmlns:w10="urn:schemas-microsoft-com:office:word" xmlns:w="http://schemas.openxmlformats.org/wordprocessingml/2006/main" xmlns:w14="http://schemas.microsoft.com/office/word/2010/wordml" xmlns:w15="http://schemas.microsoft.com/office/word/2012/wordml" xmlns:w16cex="http://schemas.microsoft.com/office/word/2018/wordml/cex" xmlns:w16cid="http://schemas.microsoft.com/office/word/2016/wordml/cid" xmlns:w16="http://schemas.microsoft.com/office/word/2018/wordml" xmlns:w16sdtdh="http://schemas.microsoft.com/office/word/2020/wordml/sdtdatahash" xmlns:w16se="http://schemas.microsoft.com/office/word/2015/wordml/symex" xmlns:wpg="http://schemas.microsoft.com/office/word/2010/wordprocessingGroup" xmlns:wpi="http://schemas.microsoft.com/office/word/2010/wordprocessingInk" xmlns:wne="http://schemas.microsoft.com/office/word/2006/wordml" xmlns:wps="http://schemas.microsoft.com/office/word/2010/wordprocessingShape" mc:Ignorable="w14 w15 w16se w16cid w16 w16cex w16sdtdh wp14">
   <w:sdt>
     <w:sdtPr>
       <w:id w:val="-670254831"/>
@@ -7868,6 +7795,7 @@
         <w:docPartUnique/>
       </w:docPartObj>
     </w:sdtPr>
+    <w:sdtEndPr/>
     <w:sdtContent>
       <w:p>
         <w:pPr>
@@ -7922,7 +7850,7 @@
 </file>
 
 <file path=word/footnotes.xml><?xml version="1.0" encoding="utf-8"?>
-<w:footnotes xmlns:wpc="http://schemas.microsoft.com/office/word/2010/wordprocessingCanvas" xmlns:cx="http://schemas.microsoft.com/office/drawing/2014/chartex" xmlns:cx1="http://schemas.microsoft.com/office/drawing/2015/9/8/chartex" xmlns:cx2="http://schemas.microsoft.com/office/drawing/2015/10/21/chartex" xmlns:cx3="http://schemas.microsoft.com/office/drawing/2016/5/9/chartex" xmlns:cx4="http://schemas.microsoft.com/office/drawing/2016/5/10/chartex" xmlns:cx5="http://schemas.microsoft.com/office/drawing/2016/5/11/chartex" xmlns:cx6="http://schemas.microsoft.com/office/drawing/2016/5/12/chartex" xmlns:cx7="http://schemas.microsoft.com/office/drawing/2016/5/13/chartex" xmlns:cx8="http://schemas.microsoft.com/office/drawing/2016/5/14/chartex" xmlns:mc="http://schemas.openxmlformats.org/markup-compatibility/2006" xmlns:aink="http://schemas.microsoft.com/office/drawing/2016/ink" xmlns:am3d="http://schemas.microsoft.com/office/drawing/2017/model3d" xmlns:o="urn:schemas-microsoft-com:office:office" xmlns:oel="http://schemas.microsoft.com/office/2019/extlst" xmlns:r="http://schemas.openxmlformats.org/officeDocument/2006/relationships" xmlns:m="http://schemas.openxmlformats.org/officeDocument/2006/math" xmlns:v="urn:schemas-microsoft-com:vml" xmlns:wp14="http://schemas.microsoft.com/office/word/2010/wordprocessingDrawing" xmlns:wp="http://schemas.openxmlformats.org/drawingml/2006/wordprocessingDrawing" xmlns:w10="urn:schemas-microsoft-com:office:word" xmlns:w="http://schemas.openxmlformats.org/wordprocessingml/2006/main" xmlns:w14="http://schemas.microsoft.com/office/word/2010/wordml" xmlns:w15="http://schemas.microsoft.com/office/word/2012/wordml" xmlns:w16cex="http://schemas.microsoft.com/office/word/2018/wordml/cex" xmlns:w16cid="http://schemas.microsoft.com/office/word/2016/wordml/cid" xmlns:w16="http://schemas.microsoft.com/office/word/2018/wordml" xmlns:w16du="http://schemas.microsoft.com/office/word/2023/wordml/word16du" xmlns:w16sdtdh="http://schemas.microsoft.com/office/word/2020/wordml/sdtdatahash" xmlns:w16se="http://schemas.microsoft.com/office/word/2015/wordml/symex" xmlns:wpg="http://schemas.microsoft.com/office/word/2010/wordprocessingGroup" xmlns:wpi="http://schemas.microsoft.com/office/word/2010/wordprocessingInk" xmlns:wne="http://schemas.microsoft.com/office/word/2006/wordml" xmlns:wps="http://schemas.microsoft.com/office/word/2010/wordprocessingShape" mc:Ignorable="w14 w15 w16se w16cid w16 w16cex w16sdtdh w16du wp14">
+<w:footnotes xmlns:wpc="http://schemas.microsoft.com/office/word/2010/wordprocessingCanvas" xmlns:cx="http://schemas.microsoft.com/office/drawing/2014/chartex" xmlns:cx1="http://schemas.microsoft.com/office/drawing/2015/9/8/chartex" xmlns:cx2="http://schemas.microsoft.com/office/drawing/2015/10/21/chartex" xmlns:cx3="http://schemas.microsoft.com/office/drawing/2016/5/9/chartex" xmlns:cx4="http://schemas.microsoft.com/office/drawing/2016/5/10/chartex" xmlns:cx5="http://schemas.microsoft.com/office/drawing/2016/5/11/chartex" xmlns:cx6="http://schemas.microsoft.com/office/drawing/2016/5/12/chartex" xmlns:cx7="http://schemas.microsoft.com/office/drawing/2016/5/13/chartex" xmlns:cx8="http://schemas.microsoft.com/office/drawing/2016/5/14/chartex" xmlns:mc="http://schemas.openxmlformats.org/markup-compatibility/2006" xmlns:aink="http://schemas.microsoft.com/office/drawing/2016/ink" xmlns:am3d="http://schemas.microsoft.com/office/drawing/2017/model3d" xmlns:o="urn:schemas-microsoft-com:office:office" xmlns:r="http://schemas.openxmlformats.org/officeDocument/2006/relationships" xmlns:m="http://schemas.openxmlformats.org/officeDocument/2006/math" xmlns:v="urn:schemas-microsoft-com:vml" xmlns:wp14="http://schemas.microsoft.com/office/word/2010/wordprocessingDrawing" xmlns:wp="http://schemas.openxmlformats.org/drawingml/2006/wordprocessingDrawing" xmlns:w10="urn:schemas-microsoft-com:office:word" xmlns:w="http://schemas.openxmlformats.org/wordprocessingml/2006/main" xmlns:w14="http://schemas.microsoft.com/office/word/2010/wordml" xmlns:w15="http://schemas.microsoft.com/office/word/2012/wordml" xmlns:w16cex="http://schemas.microsoft.com/office/word/2018/wordml/cex" xmlns:w16cid="http://schemas.microsoft.com/office/word/2016/wordml/cid" xmlns:w16="http://schemas.microsoft.com/office/word/2018/wordml" xmlns:w16sdtdh="http://schemas.microsoft.com/office/word/2020/wordml/sdtdatahash" xmlns:w16se="http://schemas.microsoft.com/office/word/2015/wordml/symex" xmlns:wpg="http://schemas.microsoft.com/office/word/2010/wordprocessingGroup" xmlns:wpi="http://schemas.microsoft.com/office/word/2010/wordprocessingInk" xmlns:wne="http://schemas.microsoft.com/office/word/2006/wordml" xmlns:wps="http://schemas.microsoft.com/office/word/2010/wordprocessingShape" mc:Ignorable="w14 w15 w16se w16cid w16 w16cex w16sdtdh wp14">
   <w:footnote w:type="separator" w:id="-1">
     <w:p>
       <w:r>
@@ -7941,7 +7869,7 @@
 </file>
 
 <file path=word/numbering.xml><?xml version="1.0" encoding="utf-8"?>
-<w:numbering xmlns:wpc="http://schemas.microsoft.com/office/word/2010/wordprocessingCanvas" xmlns:cx="http://schemas.microsoft.com/office/drawing/2014/chartex" xmlns:cx1="http://schemas.microsoft.com/office/drawing/2015/9/8/chartex" xmlns:cx2="http://schemas.microsoft.com/office/drawing/2015/10/21/chartex" xmlns:cx3="http://schemas.microsoft.com/office/drawing/2016/5/9/chartex" xmlns:cx4="http://schemas.microsoft.com/office/drawing/2016/5/10/chartex" xmlns:cx5="http://schemas.microsoft.com/office/drawing/2016/5/11/chartex" xmlns:cx6="http://schemas.microsoft.com/office/drawing/2016/5/12/chartex" xmlns:cx7="http://schemas.microsoft.com/office/drawing/2016/5/13/chartex" xmlns:cx8="http://schemas.microsoft.com/office/drawing/2016/5/14/chartex" xmlns:mc="http://schemas.openxmlformats.org/markup-compatibility/2006" xmlns:aink="http://schemas.microsoft.com/office/drawing/2016/ink" xmlns:am3d="http://schemas.microsoft.com/office/drawing/2017/model3d" xmlns:o="urn:schemas-microsoft-com:office:office" xmlns:oel="http://schemas.microsoft.com/office/2019/extlst" xmlns:r="http://schemas.openxmlformats.org/officeDocument/2006/relationships" xmlns:m="http://schemas.openxmlformats.org/officeDocument/2006/math" xmlns:v="urn:schemas-microsoft-com:vml" xmlns:wp14="http://schemas.microsoft.com/office/word/2010/wordprocessingDrawing" xmlns:wp="http://schemas.openxmlformats.org/drawingml/2006/wordprocessingDrawing" xmlns:w10="urn:schemas-microsoft-com:office:word" xmlns:w="http://schemas.openxmlformats.org/wordprocessingml/2006/main" xmlns:w14="http://schemas.microsoft.com/office/word/2010/wordml" xmlns:w15="http://schemas.microsoft.com/office/word/2012/wordml" xmlns:w16cex="http://schemas.microsoft.com/office/word/2018/wordml/cex" xmlns:w16cid="http://schemas.microsoft.com/office/word/2016/wordml/cid" xmlns:w16="http://schemas.microsoft.com/office/word/2018/wordml" xmlns:w16du="http://schemas.microsoft.com/office/word/2023/wordml/word16du" xmlns:w16sdtdh="http://schemas.microsoft.com/office/word/2020/wordml/sdtdatahash" xmlns:w16se="http://schemas.microsoft.com/office/word/2015/wordml/symex" xmlns:wpg="http://schemas.microsoft.com/office/word/2010/wordprocessingGroup" xmlns:wpi="http://schemas.microsoft.com/office/word/2010/wordprocessingInk" xmlns:wne="http://schemas.microsoft.com/office/word/2006/wordml" xmlns:wps="http://schemas.microsoft.com/office/word/2010/wordprocessingShape" mc:Ignorable="w14 w15 w16se w16cid w16 w16cex w16sdtdh w16du wp14">
+<w:numbering xmlns:wpc="http://schemas.microsoft.com/office/word/2010/wordprocessingCanvas" xmlns:cx="http://schemas.microsoft.com/office/drawing/2014/chartex" xmlns:cx1="http://schemas.microsoft.com/office/drawing/2015/9/8/chartex" xmlns:cx2="http://schemas.microsoft.com/office/drawing/2015/10/21/chartex" xmlns:cx3="http://schemas.microsoft.com/office/drawing/2016/5/9/chartex" xmlns:cx4="http://schemas.microsoft.com/office/drawing/2016/5/10/chartex" xmlns:cx5="http://schemas.microsoft.com/office/drawing/2016/5/11/chartex" xmlns:cx6="http://schemas.microsoft.com/office/drawing/2016/5/12/chartex" xmlns:cx7="http://schemas.microsoft.com/office/drawing/2016/5/13/chartex" xmlns:cx8="http://schemas.microsoft.com/office/drawing/2016/5/14/chartex" xmlns:mc="http://schemas.openxmlformats.org/markup-compatibility/2006" xmlns:aink="http://schemas.microsoft.com/office/drawing/2016/ink" xmlns:am3d="http://schemas.microsoft.com/office/drawing/2017/model3d" xmlns:o="urn:schemas-microsoft-com:office:office" xmlns:r="http://schemas.openxmlformats.org/officeDocument/2006/relationships" xmlns:m="http://schemas.openxmlformats.org/officeDocument/2006/math" xmlns:v="urn:schemas-microsoft-com:vml" xmlns:wp14="http://schemas.microsoft.com/office/word/2010/wordprocessingDrawing" xmlns:wp="http://schemas.openxmlformats.org/drawingml/2006/wordprocessingDrawing" xmlns:w10="urn:schemas-microsoft-com:office:word" xmlns:w="http://schemas.openxmlformats.org/wordprocessingml/2006/main" xmlns:w14="http://schemas.microsoft.com/office/word/2010/wordml" xmlns:w15="http://schemas.microsoft.com/office/word/2012/wordml" xmlns:w16cex="http://schemas.microsoft.com/office/word/2018/wordml/cex" xmlns:w16cid="http://schemas.microsoft.com/office/word/2016/wordml/cid" xmlns:w16="http://schemas.microsoft.com/office/word/2018/wordml" xmlns:w16sdtdh="http://schemas.microsoft.com/office/word/2020/wordml/sdtdatahash" xmlns:w16se="http://schemas.microsoft.com/office/word/2015/wordml/symex" xmlns:wpg="http://schemas.microsoft.com/office/word/2010/wordprocessingGroup" xmlns:wpi="http://schemas.microsoft.com/office/word/2010/wordprocessingInk" xmlns:wne="http://schemas.microsoft.com/office/word/2006/wordml" xmlns:wps="http://schemas.microsoft.com/office/word/2010/wordprocessingShape" mc:Ignorable="w14 w15 w16se w16cid w16 w16cex w16sdtdh wp14">
   <w:abstractNum w:abstractNumId="0" w15:restartNumberingAfterBreak="0">
     <w:nsid w:val="0035117E"/>
     <w:multiLevelType w:val="hybridMultilevel"/>
@@ -9828,92 +9756,92 @@
       </w:rPr>
     </w:lvl>
   </w:abstractNum>
-  <w:num w:numId="1" w16cid:durableId="597523257">
+  <w:num w:numId="1">
     <w:abstractNumId w:val="9"/>
   </w:num>
-  <w:num w:numId="2" w16cid:durableId="1104568688">
+  <w:num w:numId="2">
     <w:abstractNumId w:val="3"/>
   </w:num>
-  <w:num w:numId="3" w16cid:durableId="367803861">
+  <w:num w:numId="3">
     <w:abstractNumId w:val="2"/>
   </w:num>
-  <w:num w:numId="4" w16cid:durableId="285355349">
+  <w:num w:numId="4">
     <w:abstractNumId w:val="14"/>
   </w:num>
-  <w:num w:numId="5" w16cid:durableId="1260023227">
+  <w:num w:numId="5">
     <w:abstractNumId w:val="11"/>
   </w:num>
-  <w:num w:numId="6" w16cid:durableId="338191267">
+  <w:num w:numId="6">
     <w:abstractNumId w:val="1"/>
   </w:num>
-  <w:num w:numId="7" w16cid:durableId="115758858">
+  <w:num w:numId="7">
     <w:abstractNumId w:val="8"/>
   </w:num>
-  <w:num w:numId="8" w16cid:durableId="300775270">
+  <w:num w:numId="8">
     <w:abstractNumId w:val="8"/>
   </w:num>
-  <w:num w:numId="9" w16cid:durableId="1300377916">
+  <w:num w:numId="9">
     <w:abstractNumId w:val="11"/>
     <w:lvlOverride w:ilvl="0">
       <w:startOverride w:val="1"/>
     </w:lvlOverride>
   </w:num>
-  <w:num w:numId="10" w16cid:durableId="1547134937">
+  <w:num w:numId="10">
     <w:abstractNumId w:val="8"/>
   </w:num>
-  <w:num w:numId="11" w16cid:durableId="1230577704">
+  <w:num w:numId="11">
     <w:abstractNumId w:val="8"/>
   </w:num>
-  <w:num w:numId="12" w16cid:durableId="685642959">
+  <w:num w:numId="12">
     <w:abstractNumId w:val="8"/>
   </w:num>
-  <w:num w:numId="13" w16cid:durableId="1267614665">
+  <w:num w:numId="13">
     <w:abstractNumId w:val="8"/>
   </w:num>
-  <w:num w:numId="14" w16cid:durableId="688682886">
+  <w:num w:numId="14">
     <w:abstractNumId w:val="8"/>
   </w:num>
-  <w:num w:numId="15" w16cid:durableId="1390957797">
+  <w:num w:numId="15">
     <w:abstractNumId w:val="8"/>
   </w:num>
-  <w:num w:numId="16" w16cid:durableId="654994354">
+  <w:num w:numId="16">
     <w:abstractNumId w:val="8"/>
   </w:num>
-  <w:num w:numId="17" w16cid:durableId="920525468">
+  <w:num w:numId="17">
     <w:abstractNumId w:val="8"/>
   </w:num>
-  <w:num w:numId="18" w16cid:durableId="1426729259">
+  <w:num w:numId="18">
     <w:abstractNumId w:val="0"/>
   </w:num>
-  <w:num w:numId="19" w16cid:durableId="738945203">
+  <w:num w:numId="19">
     <w:abstractNumId w:val="12"/>
   </w:num>
-  <w:num w:numId="20" w16cid:durableId="2037847986">
+  <w:num w:numId="20">
     <w:abstractNumId w:val="4"/>
   </w:num>
-  <w:num w:numId="21" w16cid:durableId="1677614661">
+  <w:num w:numId="21">
     <w:abstractNumId w:val="6"/>
   </w:num>
-  <w:num w:numId="22" w16cid:durableId="1009332534">
+  <w:num w:numId="22">
     <w:abstractNumId w:val="7"/>
   </w:num>
-  <w:num w:numId="23" w16cid:durableId="1744404232">
+  <w:num w:numId="23">
     <w:abstractNumId w:val="13"/>
   </w:num>
-  <w:num w:numId="24" w16cid:durableId="1607688089">
+  <w:num w:numId="24">
     <w:abstractNumId w:val="15"/>
   </w:num>
-  <w:num w:numId="25" w16cid:durableId="381750777">
+  <w:num w:numId="25">
     <w:abstractNumId w:val="5"/>
   </w:num>
-  <w:num w:numId="26" w16cid:durableId="23096218">
+  <w:num w:numId="26">
     <w:abstractNumId w:val="10"/>
   </w:num>
 </w:numbering>
 </file>
 
 <file path=word/styles.xml><?xml version="1.0" encoding="utf-8"?>
-<w:styles xmlns:mc="http://schemas.openxmlformats.org/markup-compatibility/2006" xmlns:r="http://schemas.openxmlformats.org/officeDocument/2006/relationships" xmlns:w="http://schemas.openxmlformats.org/wordprocessingml/2006/main" xmlns:w14="http://schemas.microsoft.com/office/word/2010/wordml" xmlns:w15="http://schemas.microsoft.com/office/word/2012/wordml" xmlns:w16cex="http://schemas.microsoft.com/office/word/2018/wordml/cex" xmlns:w16cid="http://schemas.microsoft.com/office/word/2016/wordml/cid" xmlns:w16="http://schemas.microsoft.com/office/word/2018/wordml" xmlns:w16du="http://schemas.microsoft.com/office/word/2023/wordml/word16du" xmlns:w16sdtdh="http://schemas.microsoft.com/office/word/2020/wordml/sdtdatahash" xmlns:w16se="http://schemas.microsoft.com/office/word/2015/wordml/symex" mc:Ignorable="w14 w15 w16se w16cid w16 w16cex w16sdtdh w16du">
+<w:styles xmlns:mc="http://schemas.openxmlformats.org/markup-compatibility/2006" xmlns:r="http://schemas.openxmlformats.org/officeDocument/2006/relationships" xmlns:w="http://schemas.openxmlformats.org/wordprocessingml/2006/main" xmlns:w14="http://schemas.microsoft.com/office/word/2010/wordml" xmlns:w15="http://schemas.microsoft.com/office/word/2012/wordml" xmlns:w16cex="http://schemas.microsoft.com/office/word/2018/wordml/cex" xmlns:w16cid="http://schemas.microsoft.com/office/word/2016/wordml/cid" xmlns:w16="http://schemas.microsoft.com/office/word/2018/wordml" xmlns:w16sdtdh="http://schemas.microsoft.com/office/word/2020/wordml/sdtdatahash" xmlns:w16se="http://schemas.microsoft.com/office/word/2015/wordml/symex" mc:Ignorable="w14 w15 w16se w16cid w16 w16cex w16sdtdh">
   <w:docDefaults>
     <w:rPrDefault>
       <w:rPr>

</xml_diff>